<commit_message>
update test plan 3
</commit_message>
<xml_diff>
--- a/Test Plan - Viebiyanty.docx
+++ b/Test Plan - Viebiyanty.docx
@@ -46,7 +46,6 @@
           <w:szCs w:val="72"/>
         </w:rPr>
       </w:pPr>
-      <w:proofErr w:type="spellStart"/>
       <w:r>
         <w:rPr>
           <w:b/>
@@ -54,57 +53,7 @@
           <w:sz w:val="72"/>
           <w:szCs w:val="72"/>
         </w:rPr>
-        <w:t>Sistem</w:t>
-      </w:r>
-      <w:proofErr w:type="spellEnd"/>
-      <w:r>
-        <w:rPr>
-          <w:b/>
-          <w:bCs/>
-          <w:sz w:val="72"/>
-          <w:szCs w:val="72"/>
-        </w:rPr>
-        <w:t xml:space="preserve"> </w:t>
-      </w:r>
-      <w:proofErr w:type="spellStart"/>
-      <w:r>
-        <w:rPr>
-          <w:b/>
-          <w:bCs/>
-          <w:sz w:val="72"/>
-          <w:szCs w:val="72"/>
-        </w:rPr>
-        <w:t>Rekrutmen</w:t>
-      </w:r>
-      <w:proofErr w:type="spellEnd"/>
-      <w:r>
-        <w:rPr>
-          <w:b/>
-          <w:bCs/>
-          <w:sz w:val="72"/>
-          <w:szCs w:val="72"/>
-        </w:rPr>
-        <w:t xml:space="preserve"> </w:t>
-      </w:r>
-      <w:proofErr w:type="spellStart"/>
-      <w:r>
-        <w:rPr>
-          <w:b/>
-          <w:bCs/>
-          <w:sz w:val="72"/>
-          <w:szCs w:val="72"/>
-        </w:rPr>
-        <w:t>Pegawai</w:t>
-      </w:r>
-      <w:proofErr w:type="spellEnd"/>
-      <w:r>
-        <w:rPr>
-          <w:b/>
-          <w:bCs/>
-          <w:sz w:val="72"/>
-          <w:szCs w:val="72"/>
-        </w:rPr>
-        <w:t xml:space="preserve"> Baru</w:t>
+        <w:t>Sistem Rekrutmen Pegawai Baru</w:t>
       </w:r>
     </w:p>
     <w:p>
@@ -1460,23 +1409,7 @@
           <w:sz w:val="24"/>
           <w:szCs w:val="24"/>
         </w:rPr>
-        <w:t xml:space="preserve">Verify each functionality of the </w:t>
-      </w:r>
-      <w:proofErr w:type="spellStart"/>
-      <w:r>
-        <w:rPr>
-          <w:sz w:val="24"/>
-          <w:szCs w:val="24"/>
-        </w:rPr>
-        <w:t>the</w:t>
-      </w:r>
-      <w:proofErr w:type="spellEnd"/>
-      <w:r>
-        <w:rPr>
-          <w:sz w:val="24"/>
-          <w:szCs w:val="24"/>
-        </w:rPr>
-        <w:t xml:space="preserve"> system works as per requirement.</w:t>
+        <w:t>Verify each functionality of the the system works as per requirement.</w:t>
       </w:r>
     </w:p>
     <w:p>
@@ -2000,14 +1933,7 @@
           <w:sz w:val="24"/>
           <w:szCs w:val="24"/>
         </w:rPr>
-        <w:t>Test all the designs and verify all the designs must be correct as per the requirements. And also make sure the designs for all the specified languages and dark themes.</w:t>
-      </w:r>
-      <w:r>
-        <w:rPr>
-          <w:sz w:val="24"/>
-          <w:szCs w:val="24"/>
-        </w:rPr>
-        <w:t xml:space="preserve"> </w:t>
+        <w:t xml:space="preserve">Test all the designs and verify all the designs must be correct as per the requirements. And also make sure the designs for all the specified languages and dark themes. </w:t>
       </w:r>
     </w:p>
     <w:p>
@@ -2047,874 +1973,897 @@
           <w:sz w:val="40"/>
           <w:szCs w:val="40"/>
         </w:rPr>
-        <w:t>ctionality</w:t>
-      </w:r>
-      <w:r>
+        <w:t>ctionality Testing</w:t>
+      </w:r>
+    </w:p>
+    <w:p>
+      <w:pPr>
+        <w:spacing w:line="276" w:lineRule="auto"/>
+        <w:jc w:val="both"/>
+        <w:rPr>
+          <w:sz w:val="24"/>
+          <w:szCs w:val="24"/>
+        </w:rPr>
+      </w:pPr>
+      <w:r>
+        <w:rPr>
+          <w:sz w:val="24"/>
+          <w:szCs w:val="24"/>
+        </w:rPr>
+        <w:t>Test the functional requirements and determine whether every function of the software is acting according to the pre-determined requirements and tasks. At the website performed testing of all the links in web pages, checking the database connections, and forms used in the web pages for submitting or getting information from user &amp; Cookie testing. Functional testing is extended to the types given below.</w:t>
+      </w:r>
+    </w:p>
+    <w:p>
+      <w:pPr>
+        <w:pStyle w:val="ListParagraph"/>
+        <w:numPr>
+          <w:ilvl w:val="0"/>
+          <w:numId w:val="5"/>
+        </w:numPr>
+        <w:spacing w:line="276" w:lineRule="auto"/>
+        <w:jc w:val="both"/>
+        <w:rPr>
+          <w:sz w:val="24"/>
+          <w:szCs w:val="24"/>
+        </w:rPr>
+      </w:pPr>
+      <w:r>
+        <w:rPr>
+          <w:sz w:val="24"/>
+          <w:szCs w:val="24"/>
+        </w:rPr>
+        <w:t>Testing all the Links</w:t>
+      </w:r>
+    </w:p>
+    <w:p>
+      <w:pPr>
+        <w:pStyle w:val="ListParagraph"/>
+        <w:numPr>
+          <w:ilvl w:val="1"/>
+          <w:numId w:val="5"/>
+        </w:numPr>
+        <w:spacing w:line="276" w:lineRule="auto"/>
+        <w:jc w:val="both"/>
+        <w:rPr>
+          <w:sz w:val="24"/>
+          <w:szCs w:val="24"/>
+        </w:rPr>
+      </w:pPr>
+      <w:r>
+        <w:rPr>
+          <w:sz w:val="24"/>
+          <w:szCs w:val="24"/>
+        </w:rPr>
+        <w:t>Test the outgoing links from all the pages from a specific domain under test.</w:t>
+      </w:r>
+    </w:p>
+    <w:p>
+      <w:pPr>
+        <w:pStyle w:val="ListParagraph"/>
+        <w:numPr>
+          <w:ilvl w:val="1"/>
+          <w:numId w:val="5"/>
+        </w:numPr>
+        <w:spacing w:line="276" w:lineRule="auto"/>
+        <w:jc w:val="both"/>
+        <w:rPr>
+          <w:sz w:val="24"/>
+          <w:szCs w:val="24"/>
+        </w:rPr>
+      </w:pPr>
+      <w:r>
+        <w:rPr>
+          <w:sz w:val="24"/>
+          <w:szCs w:val="24"/>
+        </w:rPr>
+        <w:t>Test all internal links.</w:t>
+      </w:r>
+    </w:p>
+    <w:p>
+      <w:pPr>
+        <w:pStyle w:val="ListParagraph"/>
+        <w:numPr>
+          <w:ilvl w:val="1"/>
+          <w:numId w:val="5"/>
+        </w:numPr>
+        <w:spacing w:line="276" w:lineRule="auto"/>
+        <w:jc w:val="both"/>
+        <w:rPr>
+          <w:sz w:val="24"/>
+          <w:szCs w:val="24"/>
+        </w:rPr>
+      </w:pPr>
+      <w:r>
+        <w:rPr>
+          <w:sz w:val="24"/>
+          <w:szCs w:val="24"/>
+        </w:rPr>
+        <w:t>Test links jumping on the same pages.</w:t>
+      </w:r>
+    </w:p>
+    <w:p>
+      <w:pPr>
+        <w:pStyle w:val="ListParagraph"/>
+        <w:numPr>
+          <w:ilvl w:val="1"/>
+          <w:numId w:val="5"/>
+        </w:numPr>
+        <w:spacing w:line="276" w:lineRule="auto"/>
+        <w:jc w:val="both"/>
+        <w:rPr>
+          <w:sz w:val="24"/>
+          <w:szCs w:val="24"/>
+        </w:rPr>
+      </w:pPr>
+      <w:r>
+        <w:rPr>
+          <w:sz w:val="24"/>
+          <w:szCs w:val="24"/>
+        </w:rPr>
+        <w:t>Test links used to send the email to admin or other users from web pages.</w:t>
+      </w:r>
+    </w:p>
+    <w:p>
+      <w:pPr>
+        <w:pStyle w:val="ListParagraph"/>
+        <w:numPr>
+          <w:ilvl w:val="1"/>
+          <w:numId w:val="5"/>
+        </w:numPr>
+        <w:spacing w:line="276" w:lineRule="auto"/>
+        <w:jc w:val="both"/>
+        <w:rPr>
+          <w:sz w:val="24"/>
+          <w:szCs w:val="24"/>
+        </w:rPr>
+      </w:pPr>
+      <w:r>
+        <w:rPr>
+          <w:sz w:val="24"/>
+          <w:szCs w:val="24"/>
+        </w:rPr>
+        <w:t>Test to check if there are any orphan pages.</w:t>
+      </w:r>
+    </w:p>
+    <w:p>
+      <w:pPr>
+        <w:pStyle w:val="ListParagraph"/>
+        <w:numPr>
+          <w:ilvl w:val="1"/>
+          <w:numId w:val="5"/>
+        </w:numPr>
+        <w:spacing w:line="276" w:lineRule="auto"/>
+        <w:jc w:val="both"/>
+        <w:rPr>
+          <w:sz w:val="24"/>
+          <w:szCs w:val="24"/>
+        </w:rPr>
+      </w:pPr>
+      <w:r>
+        <w:rPr>
+          <w:sz w:val="24"/>
+          <w:szCs w:val="24"/>
+        </w:rPr>
+        <w:t>Lastly in link checking, check for broken links in all above-mentioned links.</w:t>
+      </w:r>
+    </w:p>
+    <w:p>
+      <w:pPr>
+        <w:pStyle w:val="ListParagraph"/>
+        <w:numPr>
+          <w:ilvl w:val="0"/>
+          <w:numId w:val="5"/>
+        </w:numPr>
+        <w:spacing w:line="276" w:lineRule="auto"/>
+        <w:jc w:val="both"/>
+        <w:rPr>
+          <w:sz w:val="24"/>
+          <w:szCs w:val="24"/>
+        </w:rPr>
+      </w:pPr>
+      <w:r>
+        <w:rPr>
+          <w:sz w:val="24"/>
+          <w:szCs w:val="24"/>
+        </w:rPr>
+        <w:t>Testing of the forms on the web pages</w:t>
+      </w:r>
+    </w:p>
+    <w:p>
+      <w:pPr>
+        <w:pStyle w:val="ListParagraph"/>
+        <w:spacing w:line="276" w:lineRule="auto"/>
+        <w:jc w:val="both"/>
+        <w:rPr>
+          <w:sz w:val="24"/>
+          <w:szCs w:val="24"/>
+        </w:rPr>
+      </w:pPr>
+      <w:r>
+        <w:rPr>
+          <w:sz w:val="24"/>
+          <w:szCs w:val="24"/>
+        </w:rPr>
+        <w:t>Forms are the essential and integral parts of websites. Forms are used to get information from users and to keep interaction with them.</w:t>
+      </w:r>
+      <w:r>
+        <w:rPr>
+          <w:sz w:val="24"/>
+          <w:szCs w:val="24"/>
+        </w:rPr>
+        <w:t xml:space="preserve"> </w:t>
+      </w:r>
+      <w:r>
+        <w:rPr>
+          <w:sz w:val="24"/>
+          <w:szCs w:val="24"/>
+        </w:rPr>
+        <w:t xml:space="preserve">The following should be checked on the forms: </w:t>
+      </w:r>
+    </w:p>
+    <w:p>
+      <w:pPr>
+        <w:pStyle w:val="ListParagraph"/>
+        <w:numPr>
+          <w:ilvl w:val="0"/>
+          <w:numId w:val="6"/>
+        </w:numPr>
+        <w:spacing w:line="276" w:lineRule="auto"/>
+        <w:jc w:val="both"/>
+        <w:rPr>
+          <w:sz w:val="24"/>
+          <w:szCs w:val="24"/>
+        </w:rPr>
+      </w:pPr>
+      <w:r>
+        <w:rPr>
+          <w:sz w:val="24"/>
+          <w:szCs w:val="24"/>
+        </w:rPr>
+        <w:t>Check all the validations on each field.</w:t>
+      </w:r>
+    </w:p>
+    <w:p>
+      <w:pPr>
+        <w:pStyle w:val="ListParagraph"/>
+        <w:numPr>
+          <w:ilvl w:val="0"/>
+          <w:numId w:val="6"/>
+        </w:numPr>
+        <w:spacing w:line="276" w:lineRule="auto"/>
+        <w:jc w:val="both"/>
+        <w:rPr>
+          <w:sz w:val="24"/>
+          <w:szCs w:val="24"/>
+        </w:rPr>
+      </w:pPr>
+      <w:r>
+        <w:rPr>
+          <w:sz w:val="24"/>
+          <w:szCs w:val="24"/>
+        </w:rPr>
+        <w:t>Check for the default values of fields.</w:t>
+      </w:r>
+    </w:p>
+    <w:p>
+      <w:pPr>
+        <w:pStyle w:val="ListParagraph"/>
+        <w:numPr>
+          <w:ilvl w:val="0"/>
+          <w:numId w:val="6"/>
+        </w:numPr>
+        <w:spacing w:line="276" w:lineRule="auto"/>
+        <w:jc w:val="both"/>
+        <w:rPr>
+          <w:sz w:val="24"/>
+          <w:szCs w:val="24"/>
+        </w:rPr>
+      </w:pPr>
+      <w:r>
+        <w:rPr>
+          <w:sz w:val="24"/>
+          <w:szCs w:val="24"/>
+        </w:rPr>
+        <w:t>Wrong inputs to the fields in the forms.</w:t>
+      </w:r>
+    </w:p>
+    <w:p>
+      <w:pPr>
+        <w:pStyle w:val="ListParagraph"/>
+        <w:numPr>
+          <w:ilvl w:val="0"/>
+          <w:numId w:val="6"/>
+        </w:numPr>
+        <w:spacing w:line="276" w:lineRule="auto"/>
+        <w:jc w:val="both"/>
+        <w:rPr>
+          <w:sz w:val="24"/>
+          <w:szCs w:val="24"/>
+        </w:rPr>
+      </w:pPr>
+      <w:r>
+        <w:rPr>
+          <w:sz w:val="24"/>
+          <w:szCs w:val="24"/>
+        </w:rPr>
+        <w:t>Options to create forms, if any, form delete, view or modify the forms.</w:t>
+      </w:r>
+    </w:p>
+    <w:p>
+      <w:pPr>
+        <w:pStyle w:val="ListParagraph"/>
+        <w:numPr>
+          <w:ilvl w:val="0"/>
+          <w:numId w:val="6"/>
+        </w:numPr>
+        <w:spacing w:line="276" w:lineRule="auto"/>
+        <w:jc w:val="both"/>
+        <w:rPr>
+          <w:sz w:val="24"/>
+          <w:szCs w:val="24"/>
+        </w:rPr>
+      </w:pPr>
+      <w:r>
+        <w:rPr>
+          <w:sz w:val="24"/>
+          <w:szCs w:val="24"/>
+        </w:rPr>
+        <w:t>Check that no empty forms are created.</w:t>
+      </w:r>
+    </w:p>
+    <w:p>
+      <w:pPr>
+        <w:pStyle w:val="ListParagraph"/>
+        <w:numPr>
+          <w:ilvl w:val="0"/>
+          <w:numId w:val="6"/>
+        </w:numPr>
+        <w:spacing w:line="276" w:lineRule="auto"/>
+        <w:jc w:val="both"/>
+        <w:rPr>
+          <w:sz w:val="24"/>
+          <w:szCs w:val="24"/>
+        </w:rPr>
+      </w:pPr>
+      <w:r>
+        <w:rPr>
+          <w:sz w:val="24"/>
+          <w:szCs w:val="24"/>
+        </w:rPr>
+        <w:t>There are different field validations like email, user financial information, date, etc.</w:t>
+      </w:r>
+    </w:p>
+    <w:p>
+      <w:pPr>
+        <w:pStyle w:val="ListParagraph"/>
+        <w:numPr>
+          <w:ilvl w:val="0"/>
+          <w:numId w:val="6"/>
+        </w:numPr>
+        <w:spacing w:line="276" w:lineRule="auto"/>
+        <w:jc w:val="both"/>
+        <w:rPr>
+          <w:sz w:val="24"/>
+          <w:szCs w:val="24"/>
+        </w:rPr>
+      </w:pPr>
+      <w:r>
+        <w:rPr>
+          <w:sz w:val="24"/>
+          <w:szCs w:val="24"/>
+        </w:rPr>
+        <w:t>All the above validations should be checked in a manual or automated way.</w:t>
+      </w:r>
+    </w:p>
+    <w:p>
+      <w:pPr>
+        <w:pStyle w:val="ListParagraph"/>
+        <w:numPr>
+          <w:ilvl w:val="0"/>
+          <w:numId w:val="7"/>
+        </w:numPr>
+        <w:spacing w:line="276" w:lineRule="auto"/>
+        <w:jc w:val="both"/>
+        <w:rPr>
+          <w:sz w:val="24"/>
+          <w:szCs w:val="24"/>
+        </w:rPr>
+      </w:pPr>
+      <w:r>
+        <w:rPr>
+          <w:sz w:val="24"/>
+          <w:szCs w:val="24"/>
+        </w:rPr>
+        <w:t>Cookie Testing</w:t>
+      </w:r>
+    </w:p>
+    <w:p>
+      <w:pPr>
+        <w:pStyle w:val="ListParagraph"/>
+        <w:spacing w:line="276" w:lineRule="auto"/>
+        <w:jc w:val="both"/>
+        <w:rPr>
+          <w:sz w:val="24"/>
+          <w:szCs w:val="24"/>
+        </w:rPr>
+      </w:pPr>
+      <w:r>
+        <w:rPr>
+          <w:sz w:val="24"/>
+          <w:szCs w:val="24"/>
+        </w:rPr>
+        <w:t>Cookies are small files stored on a user's machine that are used to maintain the sessions such as the ‘login sessions. Test the website to verify.</w:t>
+      </w:r>
+    </w:p>
+    <w:p>
+      <w:pPr>
+        <w:pStyle w:val="ListParagraph"/>
+        <w:numPr>
+          <w:ilvl w:val="0"/>
+          <w:numId w:val="12"/>
+        </w:numPr>
+        <w:spacing w:line="276" w:lineRule="auto"/>
+        <w:jc w:val="both"/>
+        <w:rPr>
+          <w:sz w:val="24"/>
+          <w:szCs w:val="24"/>
+        </w:rPr>
+      </w:pPr>
+      <w:r>
+        <w:rPr>
+          <w:sz w:val="24"/>
+          <w:szCs w:val="24"/>
+        </w:rPr>
+        <w:t>Test the application by enabling or disabling the cookies in your browser options.</w:t>
+      </w:r>
+    </w:p>
+    <w:p>
+      <w:pPr>
+        <w:pStyle w:val="ListParagraph"/>
+        <w:numPr>
+          <w:ilvl w:val="0"/>
+          <w:numId w:val="12"/>
+        </w:numPr>
+        <w:spacing w:line="276" w:lineRule="auto"/>
+        <w:jc w:val="both"/>
+        <w:rPr>
+          <w:sz w:val="24"/>
+          <w:szCs w:val="24"/>
+        </w:rPr>
+      </w:pPr>
+      <w:r>
+        <w:rPr>
+          <w:sz w:val="24"/>
+          <w:szCs w:val="24"/>
+        </w:rPr>
+        <w:t>Test if the cookies are encrypted before writing to the user's machine.</w:t>
+      </w:r>
+    </w:p>
+    <w:p>
+      <w:pPr>
+        <w:pStyle w:val="ListParagraph"/>
+        <w:numPr>
+          <w:ilvl w:val="0"/>
+          <w:numId w:val="12"/>
+        </w:numPr>
+        <w:spacing w:line="276" w:lineRule="auto"/>
+        <w:jc w:val="both"/>
+        <w:rPr>
+          <w:sz w:val="24"/>
+          <w:szCs w:val="24"/>
+        </w:rPr>
+      </w:pPr>
+      <w:r>
+        <w:rPr>
+          <w:sz w:val="24"/>
+          <w:szCs w:val="24"/>
+        </w:rPr>
+        <w:t>During the test for the session cookies (i.e., cookies expire after the sessions end) check for login sessions and user status after the session ends.</w:t>
+      </w:r>
+    </w:p>
+    <w:p>
+      <w:pPr>
+        <w:pStyle w:val="ListParagraph"/>
+        <w:numPr>
+          <w:ilvl w:val="0"/>
+          <w:numId w:val="12"/>
+        </w:numPr>
+        <w:spacing w:line="276" w:lineRule="auto"/>
+        <w:jc w:val="both"/>
+        <w:rPr>
+          <w:sz w:val="24"/>
+          <w:szCs w:val="24"/>
+        </w:rPr>
+      </w:pPr>
+      <w:r>
+        <w:rPr>
+          <w:sz w:val="24"/>
+          <w:szCs w:val="24"/>
+        </w:rPr>
+        <w:t>Check the effect on application security by deleting the cookies.</w:t>
+      </w:r>
+    </w:p>
+    <w:p>
+      <w:pPr>
+        <w:pStyle w:val="ListParagraph"/>
+        <w:numPr>
+          <w:ilvl w:val="0"/>
+          <w:numId w:val="7"/>
+        </w:numPr>
+        <w:spacing w:line="276" w:lineRule="auto"/>
+        <w:jc w:val="both"/>
+        <w:rPr>
+          <w:sz w:val="24"/>
+          <w:szCs w:val="24"/>
+        </w:rPr>
+      </w:pPr>
+      <w:r>
+        <w:rPr>
+          <w:sz w:val="24"/>
+          <w:szCs w:val="24"/>
+        </w:rPr>
+        <w:t>Validation (HTML/CSS)</w:t>
+      </w:r>
+    </w:p>
+    <w:p>
+      <w:pPr>
+        <w:pStyle w:val="ListParagraph"/>
+        <w:spacing w:line="276" w:lineRule="auto"/>
+        <w:jc w:val="both"/>
+        <w:rPr>
+          <w:sz w:val="24"/>
+          <w:szCs w:val="24"/>
+        </w:rPr>
+      </w:pPr>
+      <w:r>
+        <w:rPr>
+          <w:sz w:val="24"/>
+          <w:szCs w:val="24"/>
+        </w:rPr>
+        <w:t>HTML/CSS validation is especially important for optimizing the website for search engines.</w:t>
+      </w:r>
+    </w:p>
+    <w:p>
+      <w:pPr>
+        <w:pStyle w:val="ListParagraph"/>
+        <w:numPr>
+          <w:ilvl w:val="0"/>
+          <w:numId w:val="11"/>
+        </w:numPr>
+        <w:spacing w:line="276" w:lineRule="auto"/>
+        <w:jc w:val="both"/>
+        <w:rPr>
+          <w:sz w:val="24"/>
+          <w:szCs w:val="24"/>
+        </w:rPr>
+      </w:pPr>
+      <w:r>
+        <w:rPr>
+          <w:sz w:val="24"/>
+          <w:szCs w:val="24"/>
+        </w:rPr>
+        <w:t>The site has full and correct Doctype</w:t>
+      </w:r>
+    </w:p>
+    <w:p>
+      <w:pPr>
+        <w:pStyle w:val="ListParagraph"/>
+        <w:numPr>
+          <w:ilvl w:val="0"/>
+          <w:numId w:val="11"/>
+        </w:numPr>
+        <w:spacing w:line="276" w:lineRule="auto"/>
+        <w:jc w:val="both"/>
+        <w:rPr>
+          <w:sz w:val="24"/>
+          <w:szCs w:val="24"/>
+        </w:rPr>
+      </w:pPr>
+      <w:r>
+        <w:rPr>
+          <w:sz w:val="24"/>
+          <w:szCs w:val="24"/>
+        </w:rPr>
+        <w:t>The site uses a character set.</w:t>
+      </w:r>
+    </w:p>
+    <w:p>
+      <w:pPr>
+        <w:pStyle w:val="ListParagraph"/>
+        <w:numPr>
+          <w:ilvl w:val="0"/>
+          <w:numId w:val="11"/>
+        </w:numPr>
+        <w:spacing w:line="276" w:lineRule="auto"/>
+        <w:jc w:val="both"/>
+        <w:rPr>
+          <w:sz w:val="24"/>
+          <w:szCs w:val="24"/>
+        </w:rPr>
+      </w:pPr>
+      <w:r>
+        <w:rPr>
+          <w:sz w:val="24"/>
+          <w:szCs w:val="24"/>
+        </w:rPr>
+        <w:lastRenderedPageBreak/>
+        <w:t>The site uses valid XHTML.</w:t>
+      </w:r>
+    </w:p>
+    <w:p>
+      <w:pPr>
+        <w:pStyle w:val="ListParagraph"/>
+        <w:numPr>
+          <w:ilvl w:val="0"/>
+          <w:numId w:val="11"/>
+        </w:numPr>
+        <w:spacing w:line="276" w:lineRule="auto"/>
+        <w:jc w:val="both"/>
+        <w:rPr>
+          <w:sz w:val="24"/>
+          <w:szCs w:val="24"/>
+        </w:rPr>
+      </w:pPr>
+      <w:r>
+        <w:rPr>
+          <w:sz w:val="24"/>
+          <w:szCs w:val="24"/>
+        </w:rPr>
+        <w:t>The site uses valid CSS</w:t>
+      </w:r>
+    </w:p>
+    <w:p>
+      <w:pPr>
+        <w:pStyle w:val="ListParagraph"/>
+        <w:numPr>
+          <w:ilvl w:val="0"/>
+          <w:numId w:val="11"/>
+        </w:numPr>
+        <w:spacing w:line="276" w:lineRule="auto"/>
+        <w:jc w:val="both"/>
+        <w:rPr>
+          <w:sz w:val="24"/>
+          <w:szCs w:val="24"/>
+        </w:rPr>
+      </w:pPr>
+      <w:r>
+        <w:rPr>
+          <w:sz w:val="24"/>
+          <w:szCs w:val="24"/>
+        </w:rPr>
+        <w:t>The site has no unnecessary IDs or classes.</w:t>
+      </w:r>
+    </w:p>
+    <w:p>
+      <w:pPr>
+        <w:pStyle w:val="ListParagraph"/>
+        <w:numPr>
+          <w:ilvl w:val="0"/>
+          <w:numId w:val="11"/>
+        </w:numPr>
+        <w:spacing w:line="276" w:lineRule="auto"/>
+        <w:jc w:val="both"/>
+        <w:rPr>
+          <w:sz w:val="24"/>
+          <w:szCs w:val="24"/>
+        </w:rPr>
+      </w:pPr>
+      <w:r>
+        <w:rPr>
+          <w:sz w:val="24"/>
+          <w:szCs w:val="24"/>
+        </w:rPr>
+        <w:t>The site uses well-structured code.</w:t>
+      </w:r>
+    </w:p>
+    <w:p>
+      <w:pPr>
+        <w:pStyle w:val="ListParagraph"/>
+        <w:numPr>
+          <w:ilvl w:val="0"/>
+          <w:numId w:val="11"/>
+        </w:numPr>
+        <w:spacing w:line="276" w:lineRule="auto"/>
+        <w:jc w:val="both"/>
+        <w:rPr>
+          <w:sz w:val="24"/>
+          <w:szCs w:val="24"/>
+        </w:rPr>
+      </w:pPr>
+      <w:r>
+        <w:rPr>
+          <w:sz w:val="24"/>
+          <w:szCs w:val="24"/>
+        </w:rPr>
+        <w:t>The site has no broken links.</w:t>
+      </w:r>
+    </w:p>
+    <w:p>
+      <w:pPr>
+        <w:pStyle w:val="ListParagraph"/>
+        <w:numPr>
+          <w:ilvl w:val="0"/>
+          <w:numId w:val="11"/>
+        </w:numPr>
+        <w:spacing w:line="276" w:lineRule="auto"/>
+        <w:jc w:val="both"/>
+        <w:rPr>
+          <w:sz w:val="24"/>
+          <w:szCs w:val="24"/>
+        </w:rPr>
+      </w:pPr>
+      <w:r>
+        <w:rPr>
+          <w:sz w:val="24"/>
+          <w:szCs w:val="24"/>
+        </w:rPr>
+        <w:t>The site has clearly defined links.</w:t>
+      </w:r>
+    </w:p>
+    <w:p>
+      <w:pPr>
+        <w:pStyle w:val="ListParagraph"/>
+        <w:numPr>
+          <w:ilvl w:val="0"/>
+          <w:numId w:val="7"/>
+        </w:numPr>
+        <w:spacing w:line="276" w:lineRule="auto"/>
+        <w:jc w:val="both"/>
+        <w:rPr>
+          <w:sz w:val="24"/>
+          <w:szCs w:val="24"/>
+        </w:rPr>
+      </w:pPr>
+      <w:r>
+        <w:rPr>
+          <w:sz w:val="24"/>
+          <w:szCs w:val="24"/>
+        </w:rPr>
+        <w:t>Database Testing</w:t>
+      </w:r>
+    </w:p>
+    <w:p>
+      <w:pPr>
+        <w:pStyle w:val="ListParagraph"/>
+        <w:numPr>
+          <w:ilvl w:val="0"/>
+          <w:numId w:val="13"/>
+        </w:numPr>
+        <w:spacing w:line="276" w:lineRule="auto"/>
+        <w:jc w:val="both"/>
+        <w:rPr>
+          <w:sz w:val="24"/>
+          <w:szCs w:val="24"/>
+        </w:rPr>
+      </w:pPr>
+      <w:r>
+        <w:rPr>
+          <w:sz w:val="24"/>
+          <w:szCs w:val="24"/>
+        </w:rPr>
+        <w:t>Check for data integrity and errors while you edit, delete, modify the forms, or do any database-related functionality.</w:t>
+      </w:r>
+    </w:p>
+    <w:p>
+      <w:pPr>
+        <w:pStyle w:val="ListParagraph"/>
+        <w:numPr>
+          <w:ilvl w:val="0"/>
+          <w:numId w:val="13"/>
+        </w:numPr>
+        <w:spacing w:line="276" w:lineRule="auto"/>
+        <w:jc w:val="both"/>
+        <w:rPr>
+          <w:sz w:val="24"/>
+          <w:szCs w:val="24"/>
+        </w:rPr>
+      </w:pPr>
+      <w:r>
+        <w:rPr>
+          <w:sz w:val="24"/>
+          <w:szCs w:val="24"/>
+        </w:rPr>
+        <w:t>Check if all the database queries are executing correctly and data is retrieved correctly and updated correctly.</w:t>
+      </w:r>
+    </w:p>
+    <w:p>
+      <w:pPr>
+        <w:pStyle w:val="ListParagraph"/>
+        <w:numPr>
+          <w:ilvl w:val="0"/>
+          <w:numId w:val="13"/>
+        </w:numPr>
+        <w:spacing w:line="276" w:lineRule="auto"/>
+        <w:jc w:val="both"/>
+        <w:rPr>
+          <w:sz w:val="24"/>
+          <w:szCs w:val="24"/>
+        </w:rPr>
+      </w:pPr>
+      <w:r>
+        <w:rPr>
+          <w:sz w:val="24"/>
+          <w:szCs w:val="24"/>
+        </w:rPr>
+        <w:t>Also, we need to validate the Database by executing the queries.</w:t>
+      </w:r>
+    </w:p>
+    <w:p>
+      <w:pPr>
+        <w:spacing w:line="276" w:lineRule="auto"/>
+        <w:jc w:val="both"/>
+        <w:rPr>
+          <w:sz w:val="24"/>
+          <w:szCs w:val="24"/>
+        </w:rPr>
+      </w:pPr>
+    </w:p>
+    <w:p>
+      <w:pPr>
+        <w:spacing w:line="276" w:lineRule="auto"/>
+        <w:jc w:val="both"/>
         <w:rPr>
           <w:b/>
           <w:bCs/>
           <w:sz w:val="40"/>
           <w:szCs w:val="40"/>
         </w:rPr>
-        <w:t xml:space="preserve"> Testing</w:t>
-      </w:r>
-    </w:p>
-    <w:p>
-      <w:pPr>
-        <w:spacing w:line="276" w:lineRule="auto"/>
-        <w:jc w:val="both"/>
-        <w:rPr>
-          <w:sz w:val="24"/>
-          <w:szCs w:val="24"/>
-        </w:rPr>
-      </w:pPr>
-      <w:r>
-        <w:rPr>
-          <w:sz w:val="24"/>
-          <w:szCs w:val="24"/>
-        </w:rPr>
-        <w:t>Test the functional requirements and determine whether every function of the software is acting according to the pre-determined requirements and tasks. At the website performed testing of all the links in web pages, checking the database connections, and forms used in the web pages for submitting or getting information from user &amp; Cookie testing. Functional testing is extended to the types given below.</w:t>
-      </w:r>
-    </w:p>
-    <w:p>
-      <w:pPr>
-        <w:pStyle w:val="ListParagraph"/>
-        <w:numPr>
-          <w:ilvl w:val="0"/>
-          <w:numId w:val="5"/>
-        </w:numPr>
-        <w:spacing w:line="276" w:lineRule="auto"/>
-        <w:jc w:val="both"/>
-        <w:rPr>
-          <w:sz w:val="24"/>
-          <w:szCs w:val="24"/>
-        </w:rPr>
-      </w:pPr>
-      <w:r>
-        <w:rPr>
-          <w:sz w:val="24"/>
-          <w:szCs w:val="24"/>
-        </w:rPr>
-        <w:t>Testing all the Links</w:t>
-      </w:r>
-    </w:p>
-    <w:p>
-      <w:pPr>
-        <w:pStyle w:val="ListParagraph"/>
-        <w:numPr>
-          <w:ilvl w:val="1"/>
-          <w:numId w:val="5"/>
-        </w:numPr>
-        <w:spacing w:line="276" w:lineRule="auto"/>
-        <w:jc w:val="both"/>
-        <w:rPr>
-          <w:sz w:val="24"/>
-          <w:szCs w:val="24"/>
-        </w:rPr>
-      </w:pPr>
-      <w:r>
-        <w:rPr>
-          <w:sz w:val="24"/>
-          <w:szCs w:val="24"/>
-        </w:rPr>
-        <w:t>Test the outgoing links from all the pages from a specific domain under test.</w:t>
-      </w:r>
-    </w:p>
-    <w:p>
-      <w:pPr>
-        <w:pStyle w:val="ListParagraph"/>
-        <w:numPr>
-          <w:ilvl w:val="1"/>
-          <w:numId w:val="5"/>
-        </w:numPr>
-        <w:spacing w:line="276" w:lineRule="auto"/>
-        <w:jc w:val="both"/>
-        <w:rPr>
-          <w:sz w:val="24"/>
-          <w:szCs w:val="24"/>
-        </w:rPr>
-      </w:pPr>
-      <w:r>
-        <w:rPr>
-          <w:sz w:val="24"/>
-          <w:szCs w:val="24"/>
-        </w:rPr>
-        <w:t>Test all internal links.</w:t>
-      </w:r>
-    </w:p>
-    <w:p>
-      <w:pPr>
-        <w:pStyle w:val="ListParagraph"/>
-        <w:numPr>
-          <w:ilvl w:val="1"/>
-          <w:numId w:val="5"/>
-        </w:numPr>
-        <w:spacing w:line="276" w:lineRule="auto"/>
-        <w:jc w:val="both"/>
-        <w:rPr>
-          <w:sz w:val="24"/>
-          <w:szCs w:val="24"/>
-        </w:rPr>
-      </w:pPr>
-      <w:r>
-        <w:rPr>
-          <w:sz w:val="24"/>
-          <w:szCs w:val="24"/>
-        </w:rPr>
-        <w:t>Test links jumping on the same pages.</w:t>
-      </w:r>
-    </w:p>
-    <w:p>
-      <w:pPr>
-        <w:pStyle w:val="ListParagraph"/>
-        <w:numPr>
-          <w:ilvl w:val="1"/>
-          <w:numId w:val="5"/>
-        </w:numPr>
-        <w:spacing w:line="276" w:lineRule="auto"/>
-        <w:jc w:val="both"/>
-        <w:rPr>
-          <w:sz w:val="24"/>
-          <w:szCs w:val="24"/>
-        </w:rPr>
-      </w:pPr>
-      <w:r>
-        <w:rPr>
-          <w:sz w:val="24"/>
-          <w:szCs w:val="24"/>
-        </w:rPr>
-        <w:t>Test links used to send the email to admin or other users from web pages.</w:t>
-      </w:r>
-    </w:p>
-    <w:p>
-      <w:pPr>
-        <w:pStyle w:val="ListParagraph"/>
-        <w:numPr>
-          <w:ilvl w:val="1"/>
-          <w:numId w:val="5"/>
-        </w:numPr>
-        <w:spacing w:line="276" w:lineRule="auto"/>
-        <w:jc w:val="both"/>
-        <w:rPr>
-          <w:sz w:val="24"/>
-          <w:szCs w:val="24"/>
-        </w:rPr>
-      </w:pPr>
-      <w:r>
-        <w:rPr>
-          <w:sz w:val="24"/>
-          <w:szCs w:val="24"/>
-        </w:rPr>
-        <w:t>Test to check if there are any orphan pages.</w:t>
-      </w:r>
-    </w:p>
-    <w:p>
-      <w:pPr>
-        <w:pStyle w:val="ListParagraph"/>
-        <w:numPr>
-          <w:ilvl w:val="1"/>
-          <w:numId w:val="5"/>
-        </w:numPr>
-        <w:spacing w:line="276" w:lineRule="auto"/>
-        <w:jc w:val="both"/>
-        <w:rPr>
-          <w:sz w:val="24"/>
-          <w:szCs w:val="24"/>
-        </w:rPr>
-      </w:pPr>
-      <w:r>
-        <w:rPr>
-          <w:sz w:val="24"/>
-          <w:szCs w:val="24"/>
-        </w:rPr>
-        <w:t>Lastly in link checking, check for broken links in all above-mentioned links.</w:t>
-      </w:r>
-    </w:p>
-    <w:p>
-      <w:pPr>
-        <w:pStyle w:val="ListParagraph"/>
-        <w:numPr>
-          <w:ilvl w:val="0"/>
-          <w:numId w:val="5"/>
-        </w:numPr>
-        <w:spacing w:line="276" w:lineRule="auto"/>
-        <w:jc w:val="both"/>
-        <w:rPr>
-          <w:sz w:val="24"/>
-          <w:szCs w:val="24"/>
-        </w:rPr>
-      </w:pPr>
-      <w:r>
-        <w:rPr>
-          <w:sz w:val="24"/>
-          <w:szCs w:val="24"/>
-        </w:rPr>
-        <w:t>Testing of the forms on the web pages</w:t>
-      </w:r>
-    </w:p>
-    <w:p>
-      <w:pPr>
-        <w:pStyle w:val="ListParagraph"/>
-        <w:spacing w:line="276" w:lineRule="auto"/>
-        <w:jc w:val="both"/>
-        <w:rPr>
-          <w:sz w:val="24"/>
-          <w:szCs w:val="24"/>
-        </w:rPr>
-      </w:pPr>
-      <w:r>
-        <w:rPr>
-          <w:sz w:val="24"/>
-          <w:szCs w:val="24"/>
-        </w:rPr>
-        <w:t>Forms are the essential and integral parts of websites. Forms are used to get information from users and to keep interaction with them.</w:t>
-      </w:r>
-      <w:r>
-        <w:rPr>
-          <w:sz w:val="24"/>
-          <w:szCs w:val="24"/>
-        </w:rPr>
-        <w:t xml:space="preserve"> </w:t>
-      </w:r>
-      <w:r>
-        <w:rPr>
-          <w:sz w:val="24"/>
-          <w:szCs w:val="24"/>
-        </w:rPr>
-        <w:t xml:space="preserve">The following should be checked on the forms: </w:t>
-      </w:r>
-    </w:p>
-    <w:p>
-      <w:pPr>
-        <w:pStyle w:val="ListParagraph"/>
-        <w:numPr>
-          <w:ilvl w:val="0"/>
-          <w:numId w:val="6"/>
-        </w:numPr>
-        <w:spacing w:line="276" w:lineRule="auto"/>
-        <w:jc w:val="both"/>
-        <w:rPr>
-          <w:sz w:val="24"/>
-          <w:szCs w:val="24"/>
-        </w:rPr>
-      </w:pPr>
-      <w:r>
-        <w:rPr>
-          <w:sz w:val="24"/>
-          <w:szCs w:val="24"/>
-        </w:rPr>
-        <w:t>Check all the validations on each field.</w:t>
-      </w:r>
-    </w:p>
-    <w:p>
-      <w:pPr>
-        <w:pStyle w:val="ListParagraph"/>
-        <w:numPr>
-          <w:ilvl w:val="0"/>
-          <w:numId w:val="6"/>
-        </w:numPr>
-        <w:spacing w:line="276" w:lineRule="auto"/>
-        <w:jc w:val="both"/>
-        <w:rPr>
-          <w:sz w:val="24"/>
-          <w:szCs w:val="24"/>
-        </w:rPr>
-      </w:pPr>
-      <w:r>
-        <w:rPr>
-          <w:sz w:val="24"/>
-          <w:szCs w:val="24"/>
-        </w:rPr>
-        <w:t>Check for the default values of fields.</w:t>
-      </w:r>
-    </w:p>
-    <w:p>
-      <w:pPr>
-        <w:pStyle w:val="ListParagraph"/>
-        <w:numPr>
-          <w:ilvl w:val="0"/>
-          <w:numId w:val="6"/>
-        </w:numPr>
-        <w:spacing w:line="276" w:lineRule="auto"/>
-        <w:jc w:val="both"/>
-        <w:rPr>
-          <w:sz w:val="24"/>
-          <w:szCs w:val="24"/>
-        </w:rPr>
-      </w:pPr>
-      <w:r>
-        <w:rPr>
-          <w:sz w:val="24"/>
-          <w:szCs w:val="24"/>
-        </w:rPr>
-        <w:t>Wrong inputs to the fields in the forms.</w:t>
-      </w:r>
-    </w:p>
-    <w:p>
-      <w:pPr>
-        <w:pStyle w:val="ListParagraph"/>
-        <w:numPr>
-          <w:ilvl w:val="0"/>
-          <w:numId w:val="6"/>
-        </w:numPr>
-        <w:spacing w:line="276" w:lineRule="auto"/>
-        <w:jc w:val="both"/>
-        <w:rPr>
-          <w:sz w:val="24"/>
-          <w:szCs w:val="24"/>
-        </w:rPr>
-      </w:pPr>
-      <w:r>
-        <w:rPr>
-          <w:sz w:val="24"/>
-          <w:szCs w:val="24"/>
-        </w:rPr>
-        <w:t>Options to create forms, if any, form delete, view or modify the forms.</w:t>
-      </w:r>
-    </w:p>
-    <w:p>
-      <w:pPr>
-        <w:pStyle w:val="ListParagraph"/>
-        <w:numPr>
-          <w:ilvl w:val="0"/>
-          <w:numId w:val="6"/>
-        </w:numPr>
-        <w:spacing w:line="276" w:lineRule="auto"/>
-        <w:jc w:val="both"/>
-        <w:rPr>
-          <w:sz w:val="24"/>
-          <w:szCs w:val="24"/>
-        </w:rPr>
-      </w:pPr>
-      <w:r>
-        <w:rPr>
-          <w:sz w:val="24"/>
-          <w:szCs w:val="24"/>
-        </w:rPr>
-        <w:t>Check that no empty forms are created.</w:t>
-      </w:r>
-    </w:p>
-    <w:p>
-      <w:pPr>
-        <w:pStyle w:val="ListParagraph"/>
-        <w:numPr>
-          <w:ilvl w:val="0"/>
-          <w:numId w:val="6"/>
-        </w:numPr>
-        <w:spacing w:line="276" w:lineRule="auto"/>
-        <w:jc w:val="both"/>
-        <w:rPr>
-          <w:sz w:val="24"/>
-          <w:szCs w:val="24"/>
-        </w:rPr>
-      </w:pPr>
-      <w:r>
-        <w:rPr>
-          <w:sz w:val="24"/>
-          <w:szCs w:val="24"/>
-        </w:rPr>
-        <w:t>There are different field validations like email, user financial information, date, etc.</w:t>
-      </w:r>
-    </w:p>
-    <w:p>
-      <w:pPr>
-        <w:pStyle w:val="ListParagraph"/>
-        <w:numPr>
-          <w:ilvl w:val="0"/>
-          <w:numId w:val="6"/>
-        </w:numPr>
-        <w:spacing w:line="276" w:lineRule="auto"/>
-        <w:jc w:val="both"/>
-        <w:rPr>
-          <w:sz w:val="24"/>
-          <w:szCs w:val="24"/>
-        </w:rPr>
-      </w:pPr>
-      <w:r>
-        <w:rPr>
-          <w:sz w:val="24"/>
-          <w:szCs w:val="24"/>
-        </w:rPr>
-        <w:t>All the above validations should be checked in a manual or automated way.</w:t>
-      </w:r>
-    </w:p>
-    <w:p>
-      <w:pPr>
-        <w:pStyle w:val="ListParagraph"/>
-        <w:numPr>
-          <w:ilvl w:val="0"/>
-          <w:numId w:val="7"/>
-        </w:numPr>
-        <w:spacing w:line="276" w:lineRule="auto"/>
-        <w:jc w:val="both"/>
-        <w:rPr>
-          <w:sz w:val="24"/>
-          <w:szCs w:val="24"/>
-        </w:rPr>
-      </w:pPr>
-      <w:r>
-        <w:rPr>
-          <w:sz w:val="24"/>
-          <w:szCs w:val="24"/>
-        </w:rPr>
-        <w:t>Cookie Testing</w:t>
-      </w:r>
-    </w:p>
-    <w:p>
-      <w:pPr>
-        <w:pStyle w:val="ListParagraph"/>
-        <w:spacing w:line="276" w:lineRule="auto"/>
-        <w:jc w:val="both"/>
-        <w:rPr>
-          <w:sz w:val="24"/>
-          <w:szCs w:val="24"/>
-        </w:rPr>
-      </w:pPr>
-      <w:r>
-        <w:rPr>
-          <w:sz w:val="24"/>
-          <w:szCs w:val="24"/>
-        </w:rPr>
-        <w:t>Cookies are small files stored on a user's machine that are used to maintain the sessions such as the ‘login sessions. Test the website to verify.</w:t>
-      </w:r>
-    </w:p>
-    <w:p>
-      <w:pPr>
-        <w:pStyle w:val="ListParagraph"/>
-        <w:numPr>
-          <w:ilvl w:val="0"/>
-          <w:numId w:val="12"/>
-        </w:numPr>
-        <w:spacing w:line="276" w:lineRule="auto"/>
-        <w:jc w:val="both"/>
-        <w:rPr>
-          <w:sz w:val="24"/>
-          <w:szCs w:val="24"/>
-        </w:rPr>
-      </w:pPr>
-      <w:r>
-        <w:rPr>
-          <w:sz w:val="24"/>
-          <w:szCs w:val="24"/>
-        </w:rPr>
-        <w:t>Test the application by enabling or disabling the cookies in your browser options.</w:t>
-      </w:r>
-    </w:p>
-    <w:p>
-      <w:pPr>
-        <w:pStyle w:val="ListParagraph"/>
-        <w:numPr>
-          <w:ilvl w:val="0"/>
-          <w:numId w:val="12"/>
-        </w:numPr>
-        <w:spacing w:line="276" w:lineRule="auto"/>
-        <w:jc w:val="both"/>
-        <w:rPr>
-          <w:sz w:val="24"/>
-          <w:szCs w:val="24"/>
-        </w:rPr>
-      </w:pPr>
-      <w:r>
-        <w:rPr>
-          <w:sz w:val="24"/>
-          <w:szCs w:val="24"/>
-        </w:rPr>
-        <w:t>Test if the cookies are encrypted before writing to the user's machine.</w:t>
-      </w:r>
-    </w:p>
-    <w:p>
-      <w:pPr>
-        <w:pStyle w:val="ListParagraph"/>
-        <w:numPr>
-          <w:ilvl w:val="0"/>
-          <w:numId w:val="12"/>
-        </w:numPr>
-        <w:spacing w:line="276" w:lineRule="auto"/>
-        <w:jc w:val="both"/>
-        <w:rPr>
-          <w:sz w:val="24"/>
-          <w:szCs w:val="24"/>
-        </w:rPr>
-      </w:pPr>
-      <w:r>
-        <w:rPr>
-          <w:sz w:val="24"/>
-          <w:szCs w:val="24"/>
-        </w:rPr>
-        <w:t>During the test for the session cookies (i.e., cookies expire after the</w:t>
-      </w:r>
-      <w:r>
-        <w:rPr>
-          <w:sz w:val="24"/>
-          <w:szCs w:val="24"/>
-        </w:rPr>
-        <w:t xml:space="preserve"> </w:t>
-      </w:r>
-      <w:r>
-        <w:rPr>
-          <w:sz w:val="24"/>
-          <w:szCs w:val="24"/>
-        </w:rPr>
-        <w:t>sessions end) check for login sessions and user status after the session ends.</w:t>
-      </w:r>
-    </w:p>
-    <w:p>
-      <w:pPr>
-        <w:pStyle w:val="ListParagraph"/>
-        <w:numPr>
-          <w:ilvl w:val="0"/>
-          <w:numId w:val="12"/>
-        </w:numPr>
-        <w:spacing w:line="276" w:lineRule="auto"/>
-        <w:jc w:val="both"/>
-        <w:rPr>
-          <w:sz w:val="24"/>
-          <w:szCs w:val="24"/>
-        </w:rPr>
-      </w:pPr>
-      <w:r>
-        <w:rPr>
-          <w:sz w:val="24"/>
-          <w:szCs w:val="24"/>
-        </w:rPr>
-        <w:t>Check the effect on application security by deleting the cookies.</w:t>
-      </w:r>
-    </w:p>
-    <w:p>
-      <w:pPr>
-        <w:pStyle w:val="ListParagraph"/>
-        <w:numPr>
-          <w:ilvl w:val="0"/>
-          <w:numId w:val="7"/>
-        </w:numPr>
-        <w:spacing w:line="276" w:lineRule="auto"/>
-        <w:jc w:val="both"/>
-        <w:rPr>
-          <w:sz w:val="24"/>
-          <w:szCs w:val="24"/>
-        </w:rPr>
-      </w:pPr>
-      <w:r>
-        <w:rPr>
-          <w:sz w:val="24"/>
-          <w:szCs w:val="24"/>
-        </w:rPr>
-        <w:t>Validation (HTML/CSS)</w:t>
-      </w:r>
-    </w:p>
-    <w:p>
-      <w:pPr>
-        <w:pStyle w:val="ListParagraph"/>
-        <w:spacing w:line="276" w:lineRule="auto"/>
-        <w:jc w:val="both"/>
-        <w:rPr>
-          <w:sz w:val="24"/>
-          <w:szCs w:val="24"/>
-        </w:rPr>
-      </w:pPr>
-      <w:r>
-        <w:rPr>
-          <w:sz w:val="24"/>
-          <w:szCs w:val="24"/>
-        </w:rPr>
-        <w:t>HTML/CSS validation is especially important for optimizing the website for search engines.</w:t>
-      </w:r>
-    </w:p>
-    <w:p>
-      <w:pPr>
-        <w:pStyle w:val="ListParagraph"/>
-        <w:numPr>
-          <w:ilvl w:val="0"/>
-          <w:numId w:val="11"/>
-        </w:numPr>
-        <w:spacing w:line="276" w:lineRule="auto"/>
-        <w:jc w:val="both"/>
-        <w:rPr>
-          <w:sz w:val="24"/>
-          <w:szCs w:val="24"/>
-        </w:rPr>
-      </w:pPr>
-      <w:r>
-        <w:rPr>
-          <w:sz w:val="24"/>
-          <w:szCs w:val="24"/>
-        </w:rPr>
-        <w:t>The site has full and correct Doctype</w:t>
-      </w:r>
-    </w:p>
-    <w:p>
-      <w:pPr>
-        <w:pStyle w:val="ListParagraph"/>
-        <w:numPr>
-          <w:ilvl w:val="0"/>
-          <w:numId w:val="11"/>
-        </w:numPr>
-        <w:spacing w:line="276" w:lineRule="auto"/>
-        <w:jc w:val="both"/>
-        <w:rPr>
-          <w:sz w:val="24"/>
-          <w:szCs w:val="24"/>
-        </w:rPr>
-      </w:pPr>
-      <w:r>
-        <w:rPr>
-          <w:sz w:val="24"/>
-          <w:szCs w:val="24"/>
-        </w:rPr>
-        <w:t>The site uses a character set.</w:t>
-      </w:r>
-    </w:p>
-    <w:p>
-      <w:pPr>
-        <w:pStyle w:val="ListParagraph"/>
-        <w:numPr>
-          <w:ilvl w:val="0"/>
-          <w:numId w:val="11"/>
-        </w:numPr>
-        <w:spacing w:line="276" w:lineRule="auto"/>
-        <w:jc w:val="both"/>
-        <w:rPr>
-          <w:sz w:val="24"/>
-          <w:szCs w:val="24"/>
-        </w:rPr>
-      </w:pPr>
-      <w:r>
-        <w:rPr>
-          <w:sz w:val="24"/>
-          <w:szCs w:val="24"/>
-        </w:rPr>
-        <w:lastRenderedPageBreak/>
-        <w:t>The site uses valid XHTML.</w:t>
-      </w:r>
-    </w:p>
-    <w:p>
-      <w:pPr>
-        <w:pStyle w:val="ListParagraph"/>
-        <w:numPr>
-          <w:ilvl w:val="0"/>
-          <w:numId w:val="11"/>
-        </w:numPr>
-        <w:spacing w:line="276" w:lineRule="auto"/>
-        <w:jc w:val="both"/>
-        <w:rPr>
-          <w:sz w:val="24"/>
-          <w:szCs w:val="24"/>
-        </w:rPr>
-      </w:pPr>
-      <w:r>
-        <w:rPr>
-          <w:sz w:val="24"/>
-          <w:szCs w:val="24"/>
-        </w:rPr>
-        <w:t>The site uses valid CSS</w:t>
-      </w:r>
-    </w:p>
-    <w:p>
-      <w:pPr>
-        <w:pStyle w:val="ListParagraph"/>
-        <w:numPr>
-          <w:ilvl w:val="0"/>
-          <w:numId w:val="11"/>
-        </w:numPr>
-        <w:spacing w:line="276" w:lineRule="auto"/>
-        <w:jc w:val="both"/>
-        <w:rPr>
-          <w:sz w:val="24"/>
-          <w:szCs w:val="24"/>
-        </w:rPr>
-      </w:pPr>
-      <w:r>
-        <w:rPr>
-          <w:sz w:val="24"/>
-          <w:szCs w:val="24"/>
-        </w:rPr>
-        <w:t>The site has no unnecessary IDs or classes.</w:t>
-      </w:r>
-    </w:p>
-    <w:p>
-      <w:pPr>
-        <w:pStyle w:val="ListParagraph"/>
-        <w:numPr>
-          <w:ilvl w:val="0"/>
-          <w:numId w:val="11"/>
-        </w:numPr>
-        <w:spacing w:line="276" w:lineRule="auto"/>
-        <w:jc w:val="both"/>
-        <w:rPr>
-          <w:sz w:val="24"/>
-          <w:szCs w:val="24"/>
-        </w:rPr>
-      </w:pPr>
-      <w:r>
-        <w:rPr>
-          <w:sz w:val="24"/>
-          <w:szCs w:val="24"/>
-        </w:rPr>
-        <w:t>The site uses well-structured code.</w:t>
-      </w:r>
-    </w:p>
-    <w:p>
-      <w:pPr>
-        <w:pStyle w:val="ListParagraph"/>
-        <w:numPr>
-          <w:ilvl w:val="0"/>
-          <w:numId w:val="11"/>
-        </w:numPr>
-        <w:spacing w:line="276" w:lineRule="auto"/>
-        <w:jc w:val="both"/>
-        <w:rPr>
-          <w:sz w:val="24"/>
-          <w:szCs w:val="24"/>
-        </w:rPr>
-      </w:pPr>
-      <w:r>
-        <w:rPr>
-          <w:sz w:val="24"/>
-          <w:szCs w:val="24"/>
-        </w:rPr>
-        <w:t>The site has no broken links.</w:t>
-      </w:r>
-    </w:p>
-    <w:p>
-      <w:pPr>
-        <w:pStyle w:val="ListParagraph"/>
-        <w:numPr>
-          <w:ilvl w:val="0"/>
-          <w:numId w:val="11"/>
-        </w:numPr>
-        <w:spacing w:line="276" w:lineRule="auto"/>
-        <w:jc w:val="both"/>
-        <w:rPr>
-          <w:sz w:val="24"/>
-          <w:szCs w:val="24"/>
-        </w:rPr>
-      </w:pPr>
-      <w:r>
-        <w:rPr>
-          <w:sz w:val="24"/>
-          <w:szCs w:val="24"/>
-        </w:rPr>
-        <w:t>The site has clearly defined links.</w:t>
-      </w:r>
-    </w:p>
-    <w:p>
-      <w:pPr>
-        <w:pStyle w:val="ListParagraph"/>
-        <w:numPr>
-          <w:ilvl w:val="0"/>
-          <w:numId w:val="7"/>
-        </w:numPr>
-        <w:spacing w:line="276" w:lineRule="auto"/>
-        <w:jc w:val="both"/>
-        <w:rPr>
-          <w:sz w:val="24"/>
-          <w:szCs w:val="24"/>
-        </w:rPr>
-      </w:pPr>
-      <w:r>
-        <w:rPr>
-          <w:sz w:val="24"/>
-          <w:szCs w:val="24"/>
-        </w:rPr>
-        <w:t>Database Testing</w:t>
-      </w:r>
-    </w:p>
-    <w:p>
-      <w:pPr>
-        <w:pStyle w:val="ListParagraph"/>
-        <w:numPr>
-          <w:ilvl w:val="0"/>
-          <w:numId w:val="13"/>
-        </w:numPr>
-        <w:spacing w:line="276" w:lineRule="auto"/>
-        <w:jc w:val="both"/>
-        <w:rPr>
-          <w:sz w:val="24"/>
-          <w:szCs w:val="24"/>
-        </w:rPr>
-      </w:pPr>
-      <w:r>
-        <w:rPr>
-          <w:sz w:val="24"/>
-          <w:szCs w:val="24"/>
-        </w:rPr>
-        <w:t>Check for data integrity and errors while you edit, delete, modify the forms, or do any database-related functionality.</w:t>
-      </w:r>
-    </w:p>
-    <w:p>
-      <w:pPr>
-        <w:pStyle w:val="ListParagraph"/>
-        <w:numPr>
-          <w:ilvl w:val="0"/>
-          <w:numId w:val="13"/>
-        </w:numPr>
-        <w:spacing w:line="276" w:lineRule="auto"/>
-        <w:jc w:val="both"/>
-        <w:rPr>
-          <w:sz w:val="24"/>
-          <w:szCs w:val="24"/>
-        </w:rPr>
-      </w:pPr>
-      <w:r>
-        <w:rPr>
-          <w:sz w:val="24"/>
-          <w:szCs w:val="24"/>
-        </w:rPr>
-        <w:t>Check if all the database queries are executing correctly and data is retrieved correctly and updated correctly.</w:t>
-      </w:r>
-    </w:p>
-    <w:p>
-      <w:pPr>
-        <w:pStyle w:val="ListParagraph"/>
-        <w:numPr>
-          <w:ilvl w:val="0"/>
-          <w:numId w:val="13"/>
-        </w:numPr>
-        <w:spacing w:line="276" w:lineRule="auto"/>
-        <w:jc w:val="both"/>
-        <w:rPr>
-          <w:sz w:val="24"/>
-          <w:szCs w:val="24"/>
-        </w:rPr>
-      </w:pPr>
-      <w:r>
-        <w:rPr>
-          <w:sz w:val="24"/>
-          <w:szCs w:val="24"/>
-        </w:rPr>
-        <w:t>Also, we need to validate the Database by executing the queries.</w:t>
-      </w:r>
-    </w:p>
-    <w:p>
-      <w:pPr>
-        <w:spacing w:line="276" w:lineRule="auto"/>
-        <w:jc w:val="both"/>
-        <w:rPr>
-          <w:sz w:val="24"/>
-          <w:szCs w:val="24"/>
-        </w:rPr>
-      </w:pPr>
-    </w:p>
-    <w:p>
-      <w:pPr>
-        <w:spacing w:line="276" w:lineRule="auto"/>
-        <w:jc w:val="both"/>
+      </w:pPr>
+      <w:r>
         <w:rPr>
           <w:b/>
           <w:bCs/>
           <w:sz w:val="40"/>
           <w:szCs w:val="40"/>
         </w:rPr>
-      </w:pPr>
-      <w:r>
+        <w:t>Automation Testing</w:t>
+      </w:r>
+    </w:p>
+    <w:p>
+      <w:pPr>
+        <w:spacing w:line="276" w:lineRule="auto"/>
+        <w:jc w:val="both"/>
+        <w:rPr>
+          <w:sz w:val="24"/>
+          <w:szCs w:val="24"/>
+        </w:rPr>
+      </w:pPr>
+      <w:r>
+        <w:rPr>
+          <w:sz w:val="24"/>
+          <w:szCs w:val="24"/>
+        </w:rPr>
+        <w:t>Automate all the implemented functionalities of the website. Creation of the automation test cases. Details of Automation testing will be discussed and covered inside the Test Plan of automation testing. Write the test cases in a test rail for specific features. Analysis of test cases that are possible to be automated. Plan the test cases and how to execute all the test cases. Write the test cases environment. Write the logic for how to validate the test. Write the pass/fail criteria against each test case. Run and verify the test. Integrate all the test cases of each feature/module</w:t>
+      </w:r>
+      <w:r>
+        <w:rPr>
+          <w:sz w:val="24"/>
+          <w:szCs w:val="24"/>
+        </w:rPr>
+        <w:t>.</w:t>
+      </w:r>
+    </w:p>
+    <w:p>
+      <w:pPr>
+        <w:spacing w:line="276" w:lineRule="auto"/>
+        <w:jc w:val="both"/>
+        <w:rPr>
+          <w:sz w:val="24"/>
+          <w:szCs w:val="24"/>
+        </w:rPr>
+      </w:pPr>
+    </w:p>
+    <w:p>
+      <w:pPr>
+        <w:spacing w:line="276" w:lineRule="auto"/>
+        <w:jc w:val="both"/>
         <w:rPr>
           <w:b/>
           <w:bCs/>
           <w:sz w:val="40"/>
           <w:szCs w:val="40"/>
         </w:rPr>
-        <w:t>Automation</w:t>
-      </w:r>
+      </w:pPr>
       <w:r>
         <w:rPr>
           <w:b/>
@@ -2922,32 +2871,55 @@
           <w:sz w:val="40"/>
           <w:szCs w:val="40"/>
         </w:rPr>
-        <w:t xml:space="preserve"> Testing</w:t>
-      </w:r>
-    </w:p>
-    <w:p>
-      <w:pPr>
-        <w:spacing w:line="276" w:lineRule="auto"/>
-        <w:jc w:val="both"/>
-        <w:rPr>
-          <w:sz w:val="24"/>
-          <w:szCs w:val="24"/>
-        </w:rPr>
-      </w:pPr>
-      <w:r>
-        <w:rPr>
-          <w:sz w:val="24"/>
-          <w:szCs w:val="24"/>
-        </w:rPr>
-        <w:t>Automate all the implemented functionalities of the website. Creation of the automation test cases. Details of Automation testing will be discussed and covered inside the Test Plan of automation testing. Write the test cases in a test rail for specific features. Analysis of test cases that are possible to be automated. Plan the test cases and how to execute all the test cases. Write the test cases environment. Write the logic for how to validate the test. Write the pass/fail criteria against each test case. Run and verify the test. Integrate all the test cases of each feature/module</w:t>
-      </w:r>
-      <w:r>
-        <w:rPr>
-          <w:sz w:val="24"/>
-          <w:szCs w:val="24"/>
-        </w:rPr>
-        <w:t>.</w:t>
-      </w:r>
+        <w:t>Smoke Testing</w:t>
+      </w:r>
+    </w:p>
+    <w:p>
+      <w:pPr>
+        <w:spacing w:line="276" w:lineRule="auto"/>
+        <w:jc w:val="both"/>
+        <w:rPr>
+          <w:sz w:val="24"/>
+          <w:szCs w:val="24"/>
+        </w:rPr>
+      </w:pPr>
+      <w:r>
+        <w:rPr>
+          <w:sz w:val="24"/>
+          <w:szCs w:val="24"/>
+        </w:rPr>
+        <w:t>Smoke Testing is a software testing process that determines whether the deployed software build is stable or not. Inside the smoke testing QA Engineer will make sure all the critical functionalities are working fine. We will create a checklist for smoke testing. Smoke testing will be performed in two stages. Once new features are added, the other is before finalizing the build for Production/live. Create a checklist for smoke testing.</w:t>
+      </w:r>
+    </w:p>
+    <w:p>
+      <w:pPr>
+        <w:spacing w:line="276" w:lineRule="auto"/>
+        <w:jc w:val="both"/>
+        <w:rPr>
+          <w:sz w:val="24"/>
+          <w:szCs w:val="24"/>
+        </w:rPr>
+      </w:pPr>
+    </w:p>
+    <w:p>
+      <w:pPr>
+        <w:spacing w:line="276" w:lineRule="auto"/>
+        <w:jc w:val="both"/>
+        <w:rPr>
+          <w:sz w:val="24"/>
+          <w:szCs w:val="24"/>
+        </w:rPr>
+      </w:pPr>
+    </w:p>
+    <w:p>
+      <w:pPr>
+        <w:spacing w:line="276" w:lineRule="auto"/>
+        <w:jc w:val="both"/>
+        <w:rPr>
+          <w:sz w:val="24"/>
+          <w:szCs w:val="24"/>
+        </w:rPr>
+      </w:pPr>
     </w:p>
     <w:p>
       <w:pPr>
@@ -2977,96 +2949,306 @@
           <w:sz w:val="40"/>
           <w:szCs w:val="40"/>
         </w:rPr>
-        <w:t>Smoke</w:t>
-      </w:r>
-      <w:r>
+        <w:lastRenderedPageBreak/>
+        <w:t>Beta Testing</w:t>
+      </w:r>
+    </w:p>
+    <w:p>
+      <w:pPr>
+        <w:spacing w:line="276" w:lineRule="auto"/>
+        <w:jc w:val="both"/>
+        <w:rPr>
+          <w:sz w:val="24"/>
+          <w:szCs w:val="24"/>
+        </w:rPr>
+      </w:pPr>
+      <w:r>
+        <w:rPr>
+          <w:sz w:val="24"/>
+          <w:szCs w:val="24"/>
+        </w:rPr>
+        <w:t xml:space="preserve">Beta testing is basically a release for specific users to use a product in a production environment to uncover any bugs or issues before a general release. Beta testing is the final round of testing before releasing a product to a wide audience. The objective is to uncover </w:t>
+      </w:r>
+    </w:p>
+    <w:p>
+      <w:pPr>
+        <w:spacing w:line="276" w:lineRule="auto"/>
+        <w:jc w:val="both"/>
+        <w:rPr>
+          <w:sz w:val="24"/>
+          <w:szCs w:val="24"/>
+        </w:rPr>
+      </w:pPr>
+      <w:r>
+        <w:rPr>
+          <w:sz w:val="24"/>
+          <w:szCs w:val="24"/>
+        </w:rPr>
+        <w:t>as many bugs or usability issues as possible in this controlled setting. QA will also perform the beta Testing.</w:t>
+      </w:r>
+    </w:p>
+    <w:p>
+      <w:pPr>
+        <w:spacing w:line="276" w:lineRule="auto"/>
+        <w:jc w:val="both"/>
+        <w:rPr>
+          <w:sz w:val="24"/>
+          <w:szCs w:val="24"/>
+        </w:rPr>
+      </w:pPr>
+    </w:p>
+    <w:p>
+      <w:pPr>
+        <w:spacing w:line="276" w:lineRule="auto"/>
+        <w:jc w:val="both"/>
         <w:rPr>
           <w:b/>
           <w:bCs/>
           <w:sz w:val="40"/>
           <w:szCs w:val="40"/>
         </w:rPr>
-        <w:t xml:space="preserve"> Testing</w:t>
-      </w:r>
-    </w:p>
-    <w:p>
-      <w:pPr>
-        <w:spacing w:line="276" w:lineRule="auto"/>
-        <w:jc w:val="both"/>
-        <w:rPr>
-          <w:sz w:val="24"/>
-          <w:szCs w:val="24"/>
-        </w:rPr>
-      </w:pPr>
-      <w:r>
-        <w:rPr>
-          <w:sz w:val="24"/>
-          <w:szCs w:val="24"/>
-        </w:rPr>
-        <w:t>Smoke Testing is a software testing process that determines whether the deployed software build is stable or not. Inside the smoke testing QA Engineer will make sure all the critical functionalities are working fine. We will create a checklist for smoke testing. Smoke testing will be performed in two stages. Once new features are added, the other is before finalizing the build for Production/live. Create a checklist for smoke testing.</w:t>
-      </w:r>
-    </w:p>
-    <w:p>
-      <w:pPr>
-        <w:spacing w:line="276" w:lineRule="auto"/>
-        <w:jc w:val="both"/>
-        <w:rPr>
-          <w:sz w:val="24"/>
-          <w:szCs w:val="24"/>
-        </w:rPr>
-      </w:pPr>
-    </w:p>
-    <w:p>
-      <w:pPr>
-        <w:spacing w:line="276" w:lineRule="auto"/>
-        <w:jc w:val="both"/>
-        <w:rPr>
-          <w:sz w:val="24"/>
-          <w:szCs w:val="24"/>
-        </w:rPr>
-      </w:pPr>
-    </w:p>
-    <w:p>
-      <w:pPr>
-        <w:spacing w:line="276" w:lineRule="auto"/>
-        <w:jc w:val="both"/>
-        <w:rPr>
-          <w:sz w:val="24"/>
-          <w:szCs w:val="24"/>
-        </w:rPr>
-      </w:pPr>
-    </w:p>
-    <w:p>
-      <w:pPr>
-        <w:spacing w:line="276" w:lineRule="auto"/>
-        <w:jc w:val="both"/>
-        <w:rPr>
-          <w:sz w:val="24"/>
-          <w:szCs w:val="24"/>
-        </w:rPr>
-      </w:pPr>
-    </w:p>
-    <w:p>
-      <w:pPr>
-        <w:spacing w:line="276" w:lineRule="auto"/>
-        <w:jc w:val="both"/>
+      </w:pPr>
+      <w:r>
         <w:rPr>
           <w:b/>
           <w:bCs/>
           <w:sz w:val="40"/>
           <w:szCs w:val="40"/>
         </w:rPr>
-      </w:pPr>
-      <w:r>
+        <w:t>Test Strategy</w:t>
+      </w:r>
+    </w:p>
+    <w:p>
+      <w:pPr>
+        <w:spacing w:line="276" w:lineRule="auto"/>
+        <w:jc w:val="both"/>
+        <w:rPr>
+          <w:sz w:val="24"/>
+          <w:szCs w:val="24"/>
+        </w:rPr>
+      </w:pPr>
+      <w:r>
+        <w:rPr>
+          <w:sz w:val="24"/>
+          <w:szCs w:val="24"/>
+        </w:rPr>
+        <w:t>The overall strategy of this testing initiative is manual, black-box testing. We are testing the data, interface part, and implemented system in detail. The testing at the SAP end of the interface will be covered by the SAP functional testing. Follow the testing phases and techniques mentioned in “Detailed Test Approach”. All type of testing is covered in this document. Some of the test specifications use test data which needs to be set up in the test environment before executing the test cases.</w:t>
+      </w:r>
+    </w:p>
+    <w:p>
+      <w:pPr>
+        <w:spacing w:line="276" w:lineRule="auto"/>
+        <w:jc w:val="both"/>
+        <w:rPr>
+          <w:sz w:val="24"/>
+          <w:szCs w:val="24"/>
+        </w:rPr>
+      </w:pPr>
+      <w:r>
+        <w:rPr>
+          <w:sz w:val="24"/>
+          <w:szCs w:val="24"/>
+        </w:rPr>
+        <w:t>For each level of testing, a separate test plan is prepared with the following set of deliverables:</w:t>
+      </w:r>
+    </w:p>
+    <w:p>
+      <w:pPr>
+        <w:pStyle w:val="ListParagraph"/>
+        <w:numPr>
+          <w:ilvl w:val="0"/>
+          <w:numId w:val="7"/>
+        </w:numPr>
+        <w:spacing w:line="276" w:lineRule="auto"/>
+        <w:jc w:val="both"/>
+        <w:rPr>
+          <w:sz w:val="24"/>
+          <w:szCs w:val="24"/>
+        </w:rPr>
+      </w:pPr>
+      <w:r>
+        <w:rPr>
+          <w:sz w:val="24"/>
+          <w:szCs w:val="24"/>
+        </w:rPr>
+        <w:t>Test Cases/Test Scenarios</w:t>
+      </w:r>
+    </w:p>
+    <w:p>
+      <w:pPr>
+        <w:pStyle w:val="ListParagraph"/>
+        <w:numPr>
+          <w:ilvl w:val="0"/>
+          <w:numId w:val="7"/>
+        </w:numPr>
+        <w:spacing w:line="276" w:lineRule="auto"/>
+        <w:jc w:val="both"/>
+        <w:rPr>
+          <w:sz w:val="24"/>
+          <w:szCs w:val="24"/>
+        </w:rPr>
+      </w:pPr>
+      <w:r>
+        <w:rPr>
+          <w:sz w:val="24"/>
+          <w:szCs w:val="24"/>
+        </w:rPr>
+        <w:t>Features to be tested.</w:t>
+      </w:r>
+    </w:p>
+    <w:p>
+      <w:pPr>
+        <w:pStyle w:val="ListParagraph"/>
+        <w:numPr>
+          <w:ilvl w:val="0"/>
+          <w:numId w:val="7"/>
+        </w:numPr>
+        <w:spacing w:line="276" w:lineRule="auto"/>
+        <w:jc w:val="both"/>
+        <w:rPr>
+          <w:sz w:val="24"/>
+          <w:szCs w:val="24"/>
+        </w:rPr>
+      </w:pPr>
+      <w:r>
+        <w:rPr>
+          <w:sz w:val="24"/>
+          <w:szCs w:val="24"/>
+        </w:rPr>
+        <w:t>Items to be tested.</w:t>
+      </w:r>
+    </w:p>
+    <w:p>
+      <w:pPr>
+        <w:pStyle w:val="ListParagraph"/>
+        <w:numPr>
+          <w:ilvl w:val="0"/>
+          <w:numId w:val="7"/>
+        </w:numPr>
+        <w:spacing w:line="276" w:lineRule="auto"/>
+        <w:jc w:val="both"/>
+        <w:rPr>
+          <w:sz w:val="24"/>
+          <w:szCs w:val="24"/>
+        </w:rPr>
+      </w:pPr>
+      <w:r>
+        <w:rPr>
+          <w:sz w:val="24"/>
+          <w:szCs w:val="24"/>
+        </w:rPr>
+        <w:t>Pass / Fail criteria.</w:t>
+      </w:r>
+    </w:p>
+    <w:p>
+      <w:pPr>
+        <w:pStyle w:val="ListParagraph"/>
+        <w:numPr>
+          <w:ilvl w:val="0"/>
+          <w:numId w:val="7"/>
+        </w:numPr>
+        <w:spacing w:line="276" w:lineRule="auto"/>
+        <w:jc w:val="both"/>
+        <w:rPr>
+          <w:sz w:val="24"/>
+          <w:szCs w:val="24"/>
+        </w:rPr>
+      </w:pPr>
+      <w:r>
+        <w:rPr>
+          <w:sz w:val="24"/>
+          <w:szCs w:val="24"/>
+        </w:rPr>
+        <w:t>Bugs cycle.</w:t>
+      </w:r>
+    </w:p>
+    <w:p>
+      <w:pPr>
+        <w:pStyle w:val="ListParagraph"/>
+        <w:numPr>
+          <w:ilvl w:val="0"/>
+          <w:numId w:val="7"/>
+        </w:numPr>
+        <w:spacing w:line="276" w:lineRule="auto"/>
+        <w:jc w:val="both"/>
+        <w:rPr>
+          <w:sz w:val="24"/>
+          <w:szCs w:val="24"/>
+        </w:rPr>
+      </w:pPr>
+      <w:r>
+        <w:rPr>
+          <w:sz w:val="24"/>
+          <w:szCs w:val="24"/>
+        </w:rPr>
+        <w:t>Automation.</w:t>
+      </w:r>
+    </w:p>
+    <w:p>
+      <w:pPr>
+        <w:pStyle w:val="ListParagraph"/>
+        <w:numPr>
+          <w:ilvl w:val="0"/>
+          <w:numId w:val="7"/>
+        </w:numPr>
+        <w:spacing w:line="276" w:lineRule="auto"/>
+        <w:jc w:val="both"/>
+        <w:rPr>
+          <w:sz w:val="24"/>
+          <w:szCs w:val="24"/>
+        </w:rPr>
+      </w:pPr>
+      <w:r>
+        <w:rPr>
+          <w:sz w:val="24"/>
+          <w:szCs w:val="24"/>
+        </w:rPr>
+        <w:t>Expected Results.</w:t>
+      </w:r>
+    </w:p>
+    <w:p>
+      <w:pPr>
+        <w:pStyle w:val="ListParagraph"/>
+        <w:numPr>
+          <w:ilvl w:val="0"/>
+          <w:numId w:val="7"/>
+        </w:numPr>
+        <w:spacing w:line="276" w:lineRule="auto"/>
+        <w:jc w:val="both"/>
+        <w:rPr>
+          <w:sz w:val="24"/>
+          <w:szCs w:val="24"/>
+        </w:rPr>
+      </w:pPr>
+      <w:r>
+        <w:rPr>
+          <w:sz w:val="24"/>
+          <w:szCs w:val="24"/>
+        </w:rPr>
+        <w:t>Actual Results.</w:t>
+      </w:r>
+    </w:p>
+    <w:p>
+      <w:pPr>
+        <w:spacing w:line="276" w:lineRule="auto"/>
+        <w:jc w:val="both"/>
+        <w:rPr>
+          <w:sz w:val="24"/>
+          <w:szCs w:val="24"/>
+        </w:rPr>
+      </w:pPr>
+    </w:p>
+    <w:p>
+      <w:pPr>
+        <w:spacing w:line="276" w:lineRule="auto"/>
+        <w:jc w:val="both"/>
         <w:rPr>
           <w:b/>
           <w:bCs/>
           <w:sz w:val="40"/>
           <w:szCs w:val="40"/>
         </w:rPr>
-        <w:lastRenderedPageBreak/>
-        <w:t>Beta</w:t>
-      </w:r>
+      </w:pPr>
       <w:r>
         <w:rPr>
           <w:b/>
@@ -3074,314 +3256,609 @@
           <w:sz w:val="40"/>
           <w:szCs w:val="40"/>
         </w:rPr>
-        <w:t xml:space="preserve"> Testing</w:t>
-      </w:r>
-    </w:p>
-    <w:p>
-      <w:pPr>
-        <w:spacing w:line="276" w:lineRule="auto"/>
-        <w:jc w:val="both"/>
-        <w:rPr>
-          <w:sz w:val="24"/>
-          <w:szCs w:val="24"/>
-        </w:rPr>
-      </w:pPr>
-      <w:r>
-        <w:rPr>
-          <w:sz w:val="24"/>
-          <w:szCs w:val="24"/>
-        </w:rPr>
-        <w:t xml:space="preserve">Beta testing is basically a release for specific users to use a product in a production environment to uncover any bugs or issues before a general release. Beta testing is the final round of testing before releasing a product to a wide audience. The objective is to uncover </w:t>
-      </w:r>
-    </w:p>
-    <w:p>
-      <w:pPr>
-        <w:spacing w:line="276" w:lineRule="auto"/>
-        <w:jc w:val="both"/>
-        <w:rPr>
-          <w:sz w:val="24"/>
-          <w:szCs w:val="24"/>
-        </w:rPr>
-      </w:pPr>
-      <w:r>
-        <w:rPr>
-          <w:sz w:val="24"/>
-          <w:szCs w:val="24"/>
-        </w:rPr>
-        <w:t>as many bugs or usability issues as possible in this controlled setting. QA will also perform the beta Testing.</w:t>
-      </w:r>
-    </w:p>
-    <w:p>
-      <w:pPr>
-        <w:spacing w:line="276" w:lineRule="auto"/>
-        <w:jc w:val="both"/>
-        <w:rPr>
-          <w:sz w:val="24"/>
-          <w:szCs w:val="24"/>
-        </w:rPr>
-      </w:pPr>
-    </w:p>
-    <w:p>
-      <w:pPr>
-        <w:spacing w:line="276" w:lineRule="auto"/>
-        <w:jc w:val="both"/>
+        <w:t xml:space="preserve">Test </w:t>
+      </w:r>
+      <w:r>
         <w:rPr>
           <w:b/>
           <w:bCs/>
           <w:sz w:val="40"/>
           <w:szCs w:val="40"/>
         </w:rPr>
-      </w:pPr>
-      <w:r>
+        <w:t>Schedule</w:t>
+      </w:r>
+    </w:p>
+    <w:p>
+      <w:pPr>
+        <w:spacing w:line="276" w:lineRule="auto"/>
+        <w:jc w:val="both"/>
+        <w:rPr>
+          <w:sz w:val="24"/>
+          <w:szCs w:val="24"/>
+        </w:rPr>
+      </w:pPr>
+      <w:r>
+        <w:rPr>
+          <w:sz w:val="24"/>
+          <w:szCs w:val="24"/>
+        </w:rPr>
+        <w:t>The test schedule is the timeline of acceptance testing activities and deliverable dates.</w:t>
+      </w:r>
+    </w:p>
+    <w:p>
+      <w:pPr>
+        <w:spacing w:line="276" w:lineRule="auto"/>
+        <w:jc w:val="both"/>
+        <w:rPr>
+          <w:sz w:val="24"/>
+          <w:szCs w:val="24"/>
+        </w:rPr>
+      </w:pPr>
+      <w:r>
+        <w:rPr>
+          <w:sz w:val="24"/>
+          <w:szCs w:val="24"/>
+        </w:rPr>
+        <w:t>Testing activities are mentioned below.</w:t>
+      </w:r>
+    </w:p>
+    <w:p>
+      <w:pPr>
+        <w:pStyle w:val="ListParagraph"/>
+        <w:numPr>
+          <w:ilvl w:val="0"/>
+          <w:numId w:val="14"/>
+        </w:numPr>
+        <w:spacing w:line="276" w:lineRule="auto"/>
+        <w:jc w:val="both"/>
+        <w:rPr>
+          <w:sz w:val="24"/>
+          <w:szCs w:val="24"/>
+        </w:rPr>
+      </w:pPr>
+      <w:r>
+        <w:rPr>
+          <w:sz w:val="24"/>
+          <w:szCs w:val="24"/>
+        </w:rPr>
+        <w:t>Requirement Analysis.</w:t>
+      </w:r>
+    </w:p>
+    <w:p>
+      <w:pPr>
+        <w:pStyle w:val="ListParagraph"/>
+        <w:numPr>
+          <w:ilvl w:val="0"/>
+          <w:numId w:val="14"/>
+        </w:numPr>
+        <w:spacing w:line="276" w:lineRule="auto"/>
+        <w:jc w:val="both"/>
+        <w:rPr>
+          <w:sz w:val="24"/>
+          <w:szCs w:val="24"/>
+        </w:rPr>
+      </w:pPr>
+      <w:r>
+        <w:rPr>
+          <w:sz w:val="24"/>
+          <w:szCs w:val="24"/>
+        </w:rPr>
+        <w:t>Design Testing.</w:t>
+      </w:r>
+    </w:p>
+    <w:p>
+      <w:pPr>
+        <w:pStyle w:val="ListParagraph"/>
+        <w:numPr>
+          <w:ilvl w:val="0"/>
+          <w:numId w:val="14"/>
+        </w:numPr>
+        <w:spacing w:line="276" w:lineRule="auto"/>
+        <w:jc w:val="both"/>
+        <w:rPr>
+          <w:sz w:val="24"/>
+          <w:szCs w:val="24"/>
+        </w:rPr>
+      </w:pPr>
+      <w:r>
+        <w:rPr>
+          <w:sz w:val="24"/>
+          <w:szCs w:val="24"/>
+        </w:rPr>
+        <w:t>Develop test scenarios.</w:t>
+      </w:r>
+    </w:p>
+    <w:p>
+      <w:pPr>
+        <w:pStyle w:val="ListParagraph"/>
+        <w:numPr>
+          <w:ilvl w:val="0"/>
+          <w:numId w:val="14"/>
+        </w:numPr>
+        <w:spacing w:line="276" w:lineRule="auto"/>
+        <w:jc w:val="both"/>
+        <w:rPr>
+          <w:sz w:val="24"/>
+          <w:szCs w:val="24"/>
+        </w:rPr>
+      </w:pPr>
+      <w:r>
+        <w:rPr>
+          <w:sz w:val="24"/>
+          <w:szCs w:val="24"/>
+        </w:rPr>
+        <w:lastRenderedPageBreak/>
+        <w:t>Develop test cases.</w:t>
+      </w:r>
+    </w:p>
+    <w:p>
+      <w:pPr>
+        <w:pStyle w:val="ListParagraph"/>
+        <w:numPr>
+          <w:ilvl w:val="0"/>
+          <w:numId w:val="14"/>
+        </w:numPr>
+        <w:spacing w:line="276" w:lineRule="auto"/>
+        <w:jc w:val="both"/>
+        <w:rPr>
+          <w:sz w:val="24"/>
+          <w:szCs w:val="24"/>
+        </w:rPr>
+      </w:pPr>
+      <w:r>
+        <w:rPr>
+          <w:sz w:val="24"/>
+          <w:szCs w:val="24"/>
+        </w:rPr>
+        <w:t>Review scenarios/test cases for accuracy, completeness and sequence.</w:t>
+      </w:r>
+    </w:p>
+    <w:p>
+      <w:pPr>
+        <w:pStyle w:val="ListParagraph"/>
+        <w:numPr>
+          <w:ilvl w:val="0"/>
+          <w:numId w:val="14"/>
+        </w:numPr>
+        <w:spacing w:line="276" w:lineRule="auto"/>
+        <w:jc w:val="both"/>
+        <w:rPr>
+          <w:sz w:val="24"/>
+          <w:szCs w:val="24"/>
+        </w:rPr>
+      </w:pPr>
+      <w:r>
+        <w:rPr>
+          <w:sz w:val="24"/>
+          <w:szCs w:val="24"/>
+        </w:rPr>
+        <w:t>Integration testing.</w:t>
+      </w:r>
+    </w:p>
+    <w:p>
+      <w:pPr>
+        <w:pStyle w:val="ListParagraph"/>
+        <w:numPr>
+          <w:ilvl w:val="0"/>
+          <w:numId w:val="14"/>
+        </w:numPr>
+        <w:spacing w:line="276" w:lineRule="auto"/>
+        <w:jc w:val="both"/>
+        <w:rPr>
+          <w:sz w:val="24"/>
+          <w:szCs w:val="24"/>
+        </w:rPr>
+      </w:pPr>
+      <w:r>
+        <w:rPr>
+          <w:sz w:val="24"/>
+          <w:szCs w:val="24"/>
+        </w:rPr>
+        <w:t>API Testing.</w:t>
+      </w:r>
+    </w:p>
+    <w:p>
+      <w:pPr>
+        <w:pStyle w:val="ListParagraph"/>
+        <w:numPr>
+          <w:ilvl w:val="0"/>
+          <w:numId w:val="14"/>
+        </w:numPr>
+        <w:spacing w:line="276" w:lineRule="auto"/>
+        <w:jc w:val="both"/>
+        <w:rPr>
+          <w:sz w:val="24"/>
+          <w:szCs w:val="24"/>
+        </w:rPr>
+      </w:pPr>
+      <w:r>
+        <w:rPr>
+          <w:sz w:val="24"/>
+          <w:szCs w:val="24"/>
+        </w:rPr>
+        <w:t>Regression Testing.</w:t>
+      </w:r>
+    </w:p>
+    <w:p>
+      <w:pPr>
+        <w:pStyle w:val="ListParagraph"/>
+        <w:numPr>
+          <w:ilvl w:val="0"/>
+          <w:numId w:val="14"/>
+        </w:numPr>
+        <w:spacing w:line="276" w:lineRule="auto"/>
+        <w:jc w:val="both"/>
+        <w:rPr>
+          <w:sz w:val="24"/>
+          <w:szCs w:val="24"/>
+        </w:rPr>
+      </w:pPr>
+      <w:r>
+        <w:rPr>
+          <w:sz w:val="24"/>
+          <w:szCs w:val="24"/>
+        </w:rPr>
+        <w:t>Functionality Testing.</w:t>
+      </w:r>
+    </w:p>
+    <w:p>
+      <w:pPr>
+        <w:pStyle w:val="ListParagraph"/>
+        <w:numPr>
+          <w:ilvl w:val="0"/>
+          <w:numId w:val="14"/>
+        </w:numPr>
+        <w:spacing w:line="276" w:lineRule="auto"/>
+        <w:jc w:val="both"/>
+        <w:rPr>
+          <w:sz w:val="24"/>
+          <w:szCs w:val="24"/>
+        </w:rPr>
+      </w:pPr>
+      <w:r>
+        <w:rPr>
+          <w:sz w:val="24"/>
+          <w:szCs w:val="24"/>
+        </w:rPr>
+        <w:t>Database Testing.</w:t>
+      </w:r>
+    </w:p>
+    <w:p>
+      <w:pPr>
+        <w:pStyle w:val="ListParagraph"/>
+        <w:numPr>
+          <w:ilvl w:val="0"/>
+          <w:numId w:val="14"/>
+        </w:numPr>
+        <w:spacing w:line="276" w:lineRule="auto"/>
+        <w:jc w:val="both"/>
+        <w:rPr>
+          <w:sz w:val="24"/>
+          <w:szCs w:val="24"/>
+        </w:rPr>
+      </w:pPr>
+      <w:r>
+        <w:rPr>
+          <w:sz w:val="24"/>
+          <w:szCs w:val="24"/>
+        </w:rPr>
+        <w:t>Integration Test Specification.</w:t>
+      </w:r>
+    </w:p>
+    <w:p>
+      <w:pPr>
+        <w:pStyle w:val="ListParagraph"/>
+        <w:numPr>
+          <w:ilvl w:val="0"/>
+          <w:numId w:val="14"/>
+        </w:numPr>
+        <w:spacing w:line="276" w:lineRule="auto"/>
+        <w:jc w:val="both"/>
+        <w:rPr>
+          <w:sz w:val="24"/>
+          <w:szCs w:val="24"/>
+        </w:rPr>
+      </w:pPr>
+      <w:r>
+        <w:rPr>
+          <w:sz w:val="24"/>
+          <w:szCs w:val="24"/>
+        </w:rPr>
+        <w:t>Usability Testing.</w:t>
+      </w:r>
+    </w:p>
+    <w:p>
+      <w:pPr>
+        <w:pStyle w:val="ListParagraph"/>
+        <w:numPr>
+          <w:ilvl w:val="0"/>
+          <w:numId w:val="14"/>
+        </w:numPr>
+        <w:spacing w:line="276" w:lineRule="auto"/>
+        <w:jc w:val="both"/>
+        <w:rPr>
+          <w:sz w:val="24"/>
+          <w:szCs w:val="24"/>
+        </w:rPr>
+      </w:pPr>
+      <w:r>
+        <w:rPr>
+          <w:sz w:val="24"/>
+          <w:szCs w:val="24"/>
+        </w:rPr>
+        <w:t>Compatibility Testing.</w:t>
+      </w:r>
+    </w:p>
+    <w:p>
+      <w:pPr>
+        <w:pStyle w:val="ListParagraph"/>
+        <w:numPr>
+          <w:ilvl w:val="0"/>
+          <w:numId w:val="14"/>
+        </w:numPr>
+        <w:spacing w:line="276" w:lineRule="auto"/>
+        <w:jc w:val="both"/>
+        <w:rPr>
+          <w:sz w:val="24"/>
+          <w:szCs w:val="24"/>
+        </w:rPr>
+      </w:pPr>
+      <w:r>
+        <w:rPr>
+          <w:sz w:val="24"/>
+          <w:szCs w:val="24"/>
+        </w:rPr>
+        <w:t>Performance Testing.</w:t>
+      </w:r>
+    </w:p>
+    <w:p>
+      <w:pPr>
+        <w:pStyle w:val="ListParagraph"/>
+        <w:numPr>
+          <w:ilvl w:val="0"/>
+          <w:numId w:val="14"/>
+        </w:numPr>
+        <w:spacing w:line="276" w:lineRule="auto"/>
+        <w:jc w:val="both"/>
+        <w:rPr>
+          <w:sz w:val="24"/>
+          <w:szCs w:val="24"/>
+        </w:rPr>
+      </w:pPr>
+      <w:r>
+        <w:rPr>
+          <w:sz w:val="24"/>
+          <w:szCs w:val="24"/>
+        </w:rPr>
+        <w:t>Security Testing.</w:t>
+      </w:r>
+    </w:p>
+    <w:p>
+      <w:pPr>
+        <w:pStyle w:val="ListParagraph"/>
+        <w:numPr>
+          <w:ilvl w:val="0"/>
+          <w:numId w:val="14"/>
+        </w:numPr>
+        <w:spacing w:line="276" w:lineRule="auto"/>
+        <w:jc w:val="both"/>
+        <w:rPr>
+          <w:sz w:val="24"/>
+          <w:szCs w:val="24"/>
+        </w:rPr>
+      </w:pPr>
+      <w:r>
+        <w:rPr>
+          <w:sz w:val="24"/>
+          <w:szCs w:val="24"/>
+        </w:rPr>
+        <w:t>UAT Testing.</w:t>
+      </w:r>
+    </w:p>
+    <w:p>
+      <w:pPr>
+        <w:pStyle w:val="ListParagraph"/>
+        <w:numPr>
+          <w:ilvl w:val="0"/>
+          <w:numId w:val="14"/>
+        </w:numPr>
+        <w:spacing w:line="276" w:lineRule="auto"/>
+        <w:jc w:val="both"/>
+        <w:rPr>
+          <w:sz w:val="24"/>
+          <w:szCs w:val="24"/>
+        </w:rPr>
+      </w:pPr>
+      <w:r>
+        <w:rPr>
+          <w:sz w:val="24"/>
+          <w:szCs w:val="24"/>
+        </w:rPr>
+        <w:t>Automation Testing.</w:t>
+      </w:r>
+    </w:p>
+    <w:p>
+      <w:pPr>
+        <w:pStyle w:val="ListParagraph"/>
+        <w:numPr>
+          <w:ilvl w:val="0"/>
+          <w:numId w:val="14"/>
+        </w:numPr>
+        <w:spacing w:line="276" w:lineRule="auto"/>
+        <w:jc w:val="both"/>
+        <w:rPr>
+          <w:sz w:val="24"/>
+          <w:szCs w:val="24"/>
+        </w:rPr>
+      </w:pPr>
+      <w:r>
+        <w:rPr>
+          <w:sz w:val="24"/>
+          <w:szCs w:val="24"/>
+        </w:rPr>
+        <w:t>Smoke Testing.</w:t>
+      </w:r>
+    </w:p>
+    <w:p>
+      <w:pPr>
+        <w:pStyle w:val="ListParagraph"/>
+        <w:numPr>
+          <w:ilvl w:val="0"/>
+          <w:numId w:val="14"/>
+        </w:numPr>
+        <w:spacing w:line="276" w:lineRule="auto"/>
+        <w:jc w:val="both"/>
+        <w:rPr>
+          <w:sz w:val="24"/>
+          <w:szCs w:val="24"/>
+        </w:rPr>
+      </w:pPr>
+      <w:r>
+        <w:rPr>
+          <w:sz w:val="24"/>
+          <w:szCs w:val="24"/>
+        </w:rPr>
+        <w:t>Beta Testing</w:t>
+      </w:r>
+    </w:p>
+    <w:p>
+      <w:pPr>
+        <w:pStyle w:val="ListParagraph"/>
+        <w:spacing w:line="276" w:lineRule="auto"/>
+        <w:jc w:val="both"/>
+        <w:rPr>
+          <w:sz w:val="24"/>
+          <w:szCs w:val="24"/>
+        </w:rPr>
+      </w:pPr>
+    </w:p>
+    <w:p>
+      <w:pPr>
+        <w:spacing w:line="276" w:lineRule="auto"/>
+        <w:jc w:val="both"/>
         <w:rPr>
           <w:b/>
           <w:bCs/>
           <w:sz w:val="40"/>
           <w:szCs w:val="40"/>
         </w:rPr>
-        <w:t>Test Strategy</w:t>
-      </w:r>
-    </w:p>
-    <w:p>
-      <w:pPr>
-        <w:spacing w:line="276" w:lineRule="auto"/>
-        <w:jc w:val="both"/>
-        <w:rPr>
-          <w:sz w:val="24"/>
-          <w:szCs w:val="24"/>
-        </w:rPr>
-      </w:pPr>
-      <w:r>
-        <w:rPr>
-          <w:sz w:val="24"/>
-          <w:szCs w:val="24"/>
-        </w:rPr>
-        <w:t>The overall strategy of this testing initiative is manual, black-box testing. We are testing the data, interface part, and implemented system in detail. The testing at the SAP end of the interface will be covered by the SAP functional testing. Follow the testing phases and techniques mentioned in “Detailed Test Approach”. All type of testing is covered in this document. Some of the test specifications use test data which needs to be set up in the test environment before executing the test cases.</w:t>
-      </w:r>
-    </w:p>
-    <w:p>
-      <w:pPr>
-        <w:spacing w:line="276" w:lineRule="auto"/>
-        <w:jc w:val="both"/>
-        <w:rPr>
-          <w:sz w:val="24"/>
-          <w:szCs w:val="24"/>
-        </w:rPr>
-      </w:pPr>
-      <w:r>
-        <w:rPr>
-          <w:sz w:val="24"/>
-          <w:szCs w:val="24"/>
-        </w:rPr>
-        <w:t>For each level of testing, a separate test plan is prepared with the following set of deliverables:</w:t>
-      </w:r>
-    </w:p>
-    <w:p>
-      <w:pPr>
-        <w:pStyle w:val="ListParagraph"/>
-        <w:numPr>
-          <w:ilvl w:val="0"/>
-          <w:numId w:val="7"/>
-        </w:numPr>
-        <w:spacing w:line="276" w:lineRule="auto"/>
-        <w:jc w:val="both"/>
-        <w:rPr>
-          <w:sz w:val="24"/>
-          <w:szCs w:val="24"/>
-        </w:rPr>
-      </w:pPr>
-      <w:r>
-        <w:rPr>
-          <w:sz w:val="24"/>
-          <w:szCs w:val="24"/>
-        </w:rPr>
-        <w:t>Test Cases/Test Scenarios</w:t>
-      </w:r>
-    </w:p>
-    <w:p>
-      <w:pPr>
-        <w:pStyle w:val="ListParagraph"/>
-        <w:numPr>
-          <w:ilvl w:val="0"/>
-          <w:numId w:val="7"/>
-        </w:numPr>
-        <w:spacing w:line="276" w:lineRule="auto"/>
-        <w:jc w:val="both"/>
-        <w:rPr>
-          <w:sz w:val="24"/>
-          <w:szCs w:val="24"/>
-        </w:rPr>
-      </w:pPr>
-      <w:r>
-        <w:rPr>
-          <w:sz w:val="24"/>
-          <w:szCs w:val="24"/>
-        </w:rPr>
-        <w:t>Features to be tested.</w:t>
-      </w:r>
-    </w:p>
-    <w:p>
-      <w:pPr>
-        <w:pStyle w:val="ListParagraph"/>
-        <w:numPr>
-          <w:ilvl w:val="0"/>
-          <w:numId w:val="7"/>
-        </w:numPr>
-        <w:spacing w:line="276" w:lineRule="auto"/>
-        <w:jc w:val="both"/>
-        <w:rPr>
-          <w:sz w:val="24"/>
-          <w:szCs w:val="24"/>
-        </w:rPr>
-      </w:pPr>
-      <w:r>
-        <w:rPr>
-          <w:sz w:val="24"/>
-          <w:szCs w:val="24"/>
-        </w:rPr>
-        <w:t>Items to be tested.</w:t>
-      </w:r>
-    </w:p>
-    <w:p>
-      <w:pPr>
-        <w:pStyle w:val="ListParagraph"/>
-        <w:numPr>
-          <w:ilvl w:val="0"/>
-          <w:numId w:val="7"/>
-        </w:numPr>
-        <w:spacing w:line="276" w:lineRule="auto"/>
-        <w:jc w:val="both"/>
-        <w:rPr>
-          <w:sz w:val="24"/>
-          <w:szCs w:val="24"/>
-        </w:rPr>
-      </w:pPr>
-      <w:r>
-        <w:rPr>
-          <w:sz w:val="24"/>
-          <w:szCs w:val="24"/>
-        </w:rPr>
-        <w:t>Pass / Fail criteria.</w:t>
-      </w:r>
-    </w:p>
-    <w:p>
-      <w:pPr>
-        <w:pStyle w:val="ListParagraph"/>
-        <w:numPr>
-          <w:ilvl w:val="0"/>
-          <w:numId w:val="7"/>
-        </w:numPr>
-        <w:spacing w:line="276" w:lineRule="auto"/>
-        <w:jc w:val="both"/>
-        <w:rPr>
-          <w:sz w:val="24"/>
-          <w:szCs w:val="24"/>
-        </w:rPr>
-      </w:pPr>
-      <w:r>
-        <w:rPr>
-          <w:sz w:val="24"/>
-          <w:szCs w:val="24"/>
-        </w:rPr>
-        <w:t>Bugs cycle.</w:t>
-      </w:r>
-    </w:p>
-    <w:p>
-      <w:pPr>
-        <w:pStyle w:val="ListParagraph"/>
-        <w:numPr>
-          <w:ilvl w:val="0"/>
-          <w:numId w:val="7"/>
-        </w:numPr>
-        <w:spacing w:line="276" w:lineRule="auto"/>
-        <w:jc w:val="both"/>
-        <w:rPr>
-          <w:sz w:val="24"/>
-          <w:szCs w:val="24"/>
-        </w:rPr>
-      </w:pPr>
-      <w:r>
-        <w:rPr>
-          <w:sz w:val="24"/>
-          <w:szCs w:val="24"/>
-        </w:rPr>
-        <w:t>Automation.</w:t>
-      </w:r>
-    </w:p>
-    <w:p>
-      <w:pPr>
-        <w:pStyle w:val="ListParagraph"/>
-        <w:numPr>
-          <w:ilvl w:val="0"/>
-          <w:numId w:val="7"/>
-        </w:numPr>
-        <w:spacing w:line="276" w:lineRule="auto"/>
-        <w:jc w:val="both"/>
-        <w:rPr>
-          <w:sz w:val="24"/>
-          <w:szCs w:val="24"/>
-        </w:rPr>
-      </w:pPr>
-      <w:r>
-        <w:rPr>
-          <w:sz w:val="24"/>
-          <w:szCs w:val="24"/>
-        </w:rPr>
-        <w:t>Expected Results.</w:t>
-      </w:r>
-    </w:p>
-    <w:p>
-      <w:pPr>
-        <w:pStyle w:val="ListParagraph"/>
-        <w:numPr>
-          <w:ilvl w:val="0"/>
-          <w:numId w:val="7"/>
-        </w:numPr>
-        <w:spacing w:line="276" w:lineRule="auto"/>
-        <w:jc w:val="both"/>
-        <w:rPr>
-          <w:sz w:val="24"/>
-          <w:szCs w:val="24"/>
-        </w:rPr>
-      </w:pPr>
-      <w:r>
-        <w:rPr>
-          <w:sz w:val="24"/>
-          <w:szCs w:val="24"/>
-        </w:rPr>
-        <w:t>Actual Results.</w:t>
-      </w:r>
-    </w:p>
-    <w:p>
-      <w:pPr>
-        <w:spacing w:line="276" w:lineRule="auto"/>
-        <w:jc w:val="both"/>
-        <w:rPr>
-          <w:sz w:val="24"/>
-          <w:szCs w:val="24"/>
-        </w:rPr>
-      </w:pPr>
-    </w:p>
-    <w:p>
-      <w:pPr>
-        <w:spacing w:line="276" w:lineRule="auto"/>
-        <w:jc w:val="both"/>
+      </w:pPr>
+      <w:r>
         <w:rPr>
           <w:b/>
           <w:bCs/>
           <w:sz w:val="40"/>
           <w:szCs w:val="40"/>
         </w:rPr>
-      </w:pPr>
-      <w:r>
+        <w:t>Problem/Bug Severity Classification</w:t>
+      </w:r>
+    </w:p>
+    <w:p>
+      <w:pPr>
+        <w:spacing w:line="276" w:lineRule="auto"/>
+        <w:jc w:val="both"/>
+        <w:rPr>
+          <w:sz w:val="24"/>
+          <w:szCs w:val="24"/>
+        </w:rPr>
+      </w:pPr>
+      <w:r>
+        <w:rPr>
+          <w:sz w:val="24"/>
+          <w:szCs w:val="24"/>
+        </w:rPr>
+        <w:t>The identified severity for each problem implies a general reward for resolving it, and a general risk for not addressing it, in the current release.</w:t>
+      </w:r>
+    </w:p>
+    <w:p>
+      <w:pPr>
+        <w:spacing w:line="276" w:lineRule="auto"/>
+        <w:jc w:val="both"/>
+        <w:rPr>
+          <w:sz w:val="24"/>
+          <w:szCs w:val="24"/>
+        </w:rPr>
+      </w:pPr>
+      <w:r>
+        <w:rPr>
+          <w:sz w:val="24"/>
+          <w:szCs w:val="24"/>
+        </w:rPr>
+        <w:t>Severity 1 - Crash or High-impact problems that often prevent a user/host from correctly completing an experience/booking.</w:t>
+      </w:r>
+    </w:p>
+    <w:p>
+      <w:pPr>
+        <w:spacing w:line="276" w:lineRule="auto"/>
+        <w:jc w:val="both"/>
+        <w:rPr>
+          <w:sz w:val="24"/>
+          <w:szCs w:val="24"/>
+        </w:rPr>
+      </w:pPr>
+      <w:r>
+        <w:rPr>
+          <w:sz w:val="24"/>
+          <w:szCs w:val="24"/>
+        </w:rPr>
+        <w:t>Severity 2 - Moderate to high-frequency problems with the functionality/UI or UX impact</w:t>
+      </w:r>
+    </w:p>
+    <w:p>
+      <w:pPr>
+        <w:spacing w:line="276" w:lineRule="auto"/>
+        <w:jc w:val="both"/>
+        <w:rPr>
+          <w:sz w:val="24"/>
+          <w:szCs w:val="24"/>
+        </w:rPr>
+      </w:pPr>
+      <w:r>
+        <w:rPr>
+          <w:sz w:val="24"/>
+          <w:szCs w:val="24"/>
+        </w:rPr>
+        <w:t>Severity 3 - Either moderate problems with low frequency or low problems with moderate Frequency; these are minor annoyance problems faced by several participants.</w:t>
+      </w:r>
+    </w:p>
+    <w:p>
+      <w:pPr>
+        <w:spacing w:line="276" w:lineRule="auto"/>
+        <w:jc w:val="both"/>
+        <w:rPr>
+          <w:sz w:val="24"/>
+          <w:szCs w:val="24"/>
+        </w:rPr>
+      </w:pPr>
+      <w:r>
+        <w:rPr>
+          <w:sz w:val="24"/>
+          <w:szCs w:val="24"/>
+        </w:rPr>
+        <w:t>Severity 4 - Low-impact problems faced by few participants; there is a low risk of not resolving these problems. The reward for resolution is typically exhibited in increased user satisfaction.</w:t>
+      </w:r>
+    </w:p>
+    <w:p>
+      <w:pPr>
+        <w:spacing w:line="276" w:lineRule="auto"/>
+        <w:jc w:val="both"/>
+        <w:rPr>
+          <w:sz w:val="24"/>
+          <w:szCs w:val="24"/>
+        </w:rPr>
+      </w:pPr>
+    </w:p>
+    <w:p>
+      <w:pPr>
+        <w:spacing w:line="276" w:lineRule="auto"/>
+        <w:jc w:val="both"/>
         <w:rPr>
           <w:b/>
           <w:bCs/>
           <w:sz w:val="40"/>
           <w:szCs w:val="40"/>
         </w:rPr>
-        <w:t xml:space="preserve">Test </w:t>
-      </w:r>
+      </w:pPr>
       <w:r>
         <w:rPr>
           <w:b/>
@@ -3389,115 +3866,81 @@
           <w:sz w:val="40"/>
           <w:szCs w:val="40"/>
         </w:rPr>
-        <w:t>Schedule</w:t>
-      </w:r>
-    </w:p>
-    <w:p>
-      <w:pPr>
-        <w:spacing w:line="276" w:lineRule="auto"/>
-        <w:jc w:val="both"/>
-        <w:rPr>
-          <w:sz w:val="24"/>
-          <w:szCs w:val="24"/>
-        </w:rPr>
-      </w:pPr>
-      <w:r>
-        <w:rPr>
-          <w:sz w:val="24"/>
-          <w:szCs w:val="24"/>
-        </w:rPr>
-        <w:t>The test schedule is the timeline of acceptance testing activities and deliverable dates.</w:t>
-      </w:r>
-    </w:p>
-    <w:p>
-      <w:pPr>
-        <w:spacing w:line="276" w:lineRule="auto"/>
-        <w:jc w:val="both"/>
-        <w:rPr>
-          <w:sz w:val="24"/>
-          <w:szCs w:val="24"/>
-        </w:rPr>
-      </w:pPr>
-      <w:r>
-        <w:rPr>
-          <w:sz w:val="24"/>
-          <w:szCs w:val="24"/>
-        </w:rPr>
-        <w:t>Testing activities are mentioned below.</w:t>
-      </w:r>
-    </w:p>
-    <w:p>
-      <w:pPr>
-        <w:pStyle w:val="ListParagraph"/>
-        <w:numPr>
-          <w:ilvl w:val="0"/>
-          <w:numId w:val="14"/>
-        </w:numPr>
-        <w:spacing w:line="276" w:lineRule="auto"/>
-        <w:jc w:val="both"/>
-        <w:rPr>
-          <w:sz w:val="24"/>
-          <w:szCs w:val="24"/>
-        </w:rPr>
-      </w:pPr>
-      <w:r>
-        <w:rPr>
-          <w:sz w:val="24"/>
-          <w:szCs w:val="24"/>
-        </w:rPr>
-        <w:t>Requirement Analysis.</w:t>
-      </w:r>
-    </w:p>
-    <w:p>
-      <w:pPr>
-        <w:pStyle w:val="ListParagraph"/>
-        <w:numPr>
-          <w:ilvl w:val="0"/>
-          <w:numId w:val="14"/>
-        </w:numPr>
-        <w:spacing w:line="276" w:lineRule="auto"/>
-        <w:jc w:val="both"/>
-        <w:rPr>
-          <w:sz w:val="24"/>
-          <w:szCs w:val="24"/>
-        </w:rPr>
-      </w:pPr>
-      <w:r>
-        <w:rPr>
-          <w:sz w:val="24"/>
-          <w:szCs w:val="24"/>
-        </w:rPr>
-        <w:t>Design Testing.</w:t>
-      </w:r>
-    </w:p>
-    <w:p>
-      <w:pPr>
-        <w:pStyle w:val="ListParagraph"/>
-        <w:numPr>
-          <w:ilvl w:val="0"/>
-          <w:numId w:val="14"/>
-        </w:numPr>
-        <w:spacing w:line="276" w:lineRule="auto"/>
-        <w:jc w:val="both"/>
-        <w:rPr>
-          <w:sz w:val="24"/>
-          <w:szCs w:val="24"/>
-        </w:rPr>
-      </w:pPr>
-      <w:r>
-        <w:rPr>
-          <w:sz w:val="24"/>
-          <w:szCs w:val="24"/>
-        </w:rPr>
-        <w:t>Develop test scenarios.</w:t>
-      </w:r>
-    </w:p>
-    <w:p>
-      <w:pPr>
-        <w:pStyle w:val="ListParagraph"/>
-        <w:numPr>
-          <w:ilvl w:val="0"/>
-          <w:numId w:val="14"/>
+        <w:t>Test Resource</w:t>
+      </w:r>
+    </w:p>
+    <w:p>
+      <w:pPr>
+        <w:pStyle w:val="ListParagraph"/>
+        <w:numPr>
+          <w:ilvl w:val="0"/>
+          <w:numId w:val="15"/>
+        </w:numPr>
+        <w:spacing w:line="276" w:lineRule="auto"/>
+        <w:jc w:val="both"/>
+        <w:rPr>
+          <w:sz w:val="24"/>
+          <w:szCs w:val="24"/>
+        </w:rPr>
+      </w:pPr>
+      <w:r>
+        <w:rPr>
+          <w:sz w:val="24"/>
+          <w:szCs w:val="24"/>
+        </w:rPr>
+        <w:t>Business User</w:t>
+      </w:r>
+    </w:p>
+    <w:p>
+      <w:pPr>
+        <w:pStyle w:val="ListParagraph"/>
+        <w:numPr>
+          <w:ilvl w:val="0"/>
+          <w:numId w:val="15"/>
+        </w:numPr>
+        <w:spacing w:line="276" w:lineRule="auto"/>
+        <w:jc w:val="both"/>
+        <w:rPr>
+          <w:sz w:val="24"/>
+          <w:szCs w:val="24"/>
+        </w:rPr>
+      </w:pPr>
+      <w:r>
+        <w:rPr>
+          <w:sz w:val="24"/>
+          <w:szCs w:val="24"/>
+        </w:rPr>
+        <w:t>Project Manager (PM)</w:t>
+      </w:r>
+    </w:p>
+    <w:p>
+      <w:pPr>
+        <w:pStyle w:val="ListParagraph"/>
+        <w:numPr>
+          <w:ilvl w:val="0"/>
+          <w:numId w:val="15"/>
+        </w:numPr>
+        <w:spacing w:line="276" w:lineRule="auto"/>
+        <w:jc w:val="both"/>
+        <w:rPr>
+          <w:sz w:val="24"/>
+          <w:szCs w:val="24"/>
+        </w:rPr>
+      </w:pPr>
+      <w:r>
+        <w:rPr>
+          <w:sz w:val="24"/>
+          <w:szCs w:val="24"/>
+        </w:rPr>
+        <w:t>PMO (Project Management Office)</w:t>
+      </w:r>
+    </w:p>
+    <w:p>
+      <w:pPr>
+        <w:pStyle w:val="ListParagraph"/>
+        <w:numPr>
+          <w:ilvl w:val="0"/>
+          <w:numId w:val="15"/>
         </w:numPr>
         <w:spacing w:line="276" w:lineRule="auto"/>
         <w:jc w:val="both"/>
@@ -3512,342 +3955,33 @@
           <w:szCs w:val="24"/>
         </w:rPr>
         <w:lastRenderedPageBreak/>
-        <w:t>Develop test cases.</w:t>
-      </w:r>
-    </w:p>
-    <w:p>
-      <w:pPr>
-        <w:pStyle w:val="ListParagraph"/>
-        <w:numPr>
-          <w:ilvl w:val="0"/>
-          <w:numId w:val="14"/>
-        </w:numPr>
-        <w:spacing w:line="276" w:lineRule="auto"/>
-        <w:jc w:val="both"/>
-        <w:rPr>
-          <w:sz w:val="24"/>
-          <w:szCs w:val="24"/>
-        </w:rPr>
-      </w:pPr>
-      <w:r>
-        <w:rPr>
-          <w:sz w:val="24"/>
-          <w:szCs w:val="24"/>
-        </w:rPr>
-        <w:t>Review scenarios/test cases for accuracy, completeness and sequence.</w:t>
-      </w:r>
-    </w:p>
-    <w:p>
-      <w:pPr>
-        <w:pStyle w:val="ListParagraph"/>
-        <w:numPr>
-          <w:ilvl w:val="0"/>
-          <w:numId w:val="14"/>
-        </w:numPr>
-        <w:spacing w:line="276" w:lineRule="auto"/>
-        <w:jc w:val="both"/>
-        <w:rPr>
-          <w:sz w:val="24"/>
-          <w:szCs w:val="24"/>
-        </w:rPr>
-      </w:pPr>
-      <w:r>
-        <w:rPr>
-          <w:sz w:val="24"/>
-          <w:szCs w:val="24"/>
-        </w:rPr>
-        <w:t>Integration testing.</w:t>
-      </w:r>
-    </w:p>
-    <w:p>
-      <w:pPr>
-        <w:pStyle w:val="ListParagraph"/>
-        <w:numPr>
-          <w:ilvl w:val="0"/>
-          <w:numId w:val="14"/>
-        </w:numPr>
-        <w:spacing w:line="276" w:lineRule="auto"/>
-        <w:jc w:val="both"/>
-        <w:rPr>
-          <w:sz w:val="24"/>
-          <w:szCs w:val="24"/>
-        </w:rPr>
-      </w:pPr>
-      <w:r>
-        <w:rPr>
-          <w:sz w:val="24"/>
-          <w:szCs w:val="24"/>
-        </w:rPr>
-        <w:t>API Testing.</w:t>
-      </w:r>
-    </w:p>
-    <w:p>
-      <w:pPr>
-        <w:pStyle w:val="ListParagraph"/>
-        <w:numPr>
-          <w:ilvl w:val="0"/>
-          <w:numId w:val="14"/>
-        </w:numPr>
-        <w:spacing w:line="276" w:lineRule="auto"/>
-        <w:jc w:val="both"/>
-        <w:rPr>
-          <w:sz w:val="24"/>
-          <w:szCs w:val="24"/>
-        </w:rPr>
-      </w:pPr>
-      <w:r>
-        <w:rPr>
-          <w:sz w:val="24"/>
-          <w:szCs w:val="24"/>
-        </w:rPr>
-        <w:t>Regression Testing.</w:t>
-      </w:r>
-    </w:p>
-    <w:p>
-      <w:pPr>
-        <w:pStyle w:val="ListParagraph"/>
-        <w:numPr>
-          <w:ilvl w:val="0"/>
-          <w:numId w:val="14"/>
-        </w:numPr>
-        <w:spacing w:line="276" w:lineRule="auto"/>
-        <w:jc w:val="both"/>
-        <w:rPr>
-          <w:sz w:val="24"/>
-          <w:szCs w:val="24"/>
-        </w:rPr>
-      </w:pPr>
-      <w:r>
-        <w:rPr>
-          <w:sz w:val="24"/>
-          <w:szCs w:val="24"/>
-        </w:rPr>
-        <w:t>Functionality Testing.</w:t>
-      </w:r>
-    </w:p>
-    <w:p>
-      <w:pPr>
-        <w:pStyle w:val="ListParagraph"/>
-        <w:numPr>
-          <w:ilvl w:val="0"/>
-          <w:numId w:val="14"/>
-        </w:numPr>
-        <w:spacing w:line="276" w:lineRule="auto"/>
-        <w:jc w:val="both"/>
-        <w:rPr>
-          <w:sz w:val="24"/>
-          <w:szCs w:val="24"/>
-        </w:rPr>
-      </w:pPr>
-      <w:r>
-        <w:rPr>
-          <w:sz w:val="24"/>
-          <w:szCs w:val="24"/>
-        </w:rPr>
-        <w:t>Database Testing.</w:t>
-      </w:r>
-    </w:p>
-    <w:p>
-      <w:pPr>
-        <w:pStyle w:val="ListParagraph"/>
-        <w:numPr>
-          <w:ilvl w:val="0"/>
-          <w:numId w:val="14"/>
-        </w:numPr>
-        <w:spacing w:line="276" w:lineRule="auto"/>
-        <w:jc w:val="both"/>
-        <w:rPr>
-          <w:sz w:val="24"/>
-          <w:szCs w:val="24"/>
-        </w:rPr>
-      </w:pPr>
-      <w:r>
-        <w:rPr>
-          <w:sz w:val="24"/>
-          <w:szCs w:val="24"/>
-        </w:rPr>
-        <w:t>Integration Test Specification.</w:t>
-      </w:r>
-    </w:p>
-    <w:p>
-      <w:pPr>
-        <w:pStyle w:val="ListParagraph"/>
-        <w:numPr>
-          <w:ilvl w:val="0"/>
-          <w:numId w:val="14"/>
-        </w:numPr>
-        <w:spacing w:line="276" w:lineRule="auto"/>
-        <w:jc w:val="both"/>
-        <w:rPr>
-          <w:sz w:val="24"/>
-          <w:szCs w:val="24"/>
-        </w:rPr>
-      </w:pPr>
-      <w:r>
-        <w:rPr>
-          <w:sz w:val="24"/>
-          <w:szCs w:val="24"/>
-        </w:rPr>
-        <w:t>Usability Testing.</w:t>
-      </w:r>
-    </w:p>
-    <w:p>
-      <w:pPr>
-        <w:pStyle w:val="ListParagraph"/>
-        <w:numPr>
-          <w:ilvl w:val="0"/>
-          <w:numId w:val="14"/>
-        </w:numPr>
-        <w:spacing w:line="276" w:lineRule="auto"/>
-        <w:jc w:val="both"/>
-        <w:rPr>
-          <w:sz w:val="24"/>
-          <w:szCs w:val="24"/>
-        </w:rPr>
-      </w:pPr>
-      <w:r>
-        <w:rPr>
-          <w:sz w:val="24"/>
-          <w:szCs w:val="24"/>
-        </w:rPr>
-        <w:t>Compatibility Testing.</w:t>
-      </w:r>
-    </w:p>
-    <w:p>
-      <w:pPr>
-        <w:pStyle w:val="ListParagraph"/>
-        <w:numPr>
-          <w:ilvl w:val="0"/>
-          <w:numId w:val="14"/>
-        </w:numPr>
-        <w:spacing w:line="276" w:lineRule="auto"/>
-        <w:jc w:val="both"/>
-        <w:rPr>
-          <w:sz w:val="24"/>
-          <w:szCs w:val="24"/>
-        </w:rPr>
-      </w:pPr>
-      <w:r>
-        <w:rPr>
-          <w:sz w:val="24"/>
-          <w:szCs w:val="24"/>
-        </w:rPr>
-        <w:t>Performance Testing.</w:t>
-      </w:r>
-    </w:p>
-    <w:p>
-      <w:pPr>
-        <w:pStyle w:val="ListParagraph"/>
-        <w:numPr>
-          <w:ilvl w:val="0"/>
-          <w:numId w:val="14"/>
-        </w:numPr>
-        <w:spacing w:line="276" w:lineRule="auto"/>
-        <w:jc w:val="both"/>
-        <w:rPr>
-          <w:sz w:val="24"/>
-          <w:szCs w:val="24"/>
-        </w:rPr>
-      </w:pPr>
-      <w:r>
-        <w:rPr>
-          <w:sz w:val="24"/>
-          <w:szCs w:val="24"/>
-        </w:rPr>
-        <w:t>Security Testing.</w:t>
-      </w:r>
-    </w:p>
-    <w:p>
-      <w:pPr>
-        <w:pStyle w:val="ListParagraph"/>
-        <w:numPr>
-          <w:ilvl w:val="0"/>
-          <w:numId w:val="14"/>
-        </w:numPr>
-        <w:spacing w:line="276" w:lineRule="auto"/>
-        <w:jc w:val="both"/>
-        <w:rPr>
-          <w:sz w:val="24"/>
-          <w:szCs w:val="24"/>
-        </w:rPr>
-      </w:pPr>
-      <w:r>
-        <w:rPr>
-          <w:sz w:val="24"/>
-          <w:szCs w:val="24"/>
-        </w:rPr>
-        <w:t>UAT Testing.</w:t>
-      </w:r>
-    </w:p>
-    <w:p>
-      <w:pPr>
-        <w:pStyle w:val="ListParagraph"/>
-        <w:numPr>
-          <w:ilvl w:val="0"/>
-          <w:numId w:val="14"/>
-        </w:numPr>
-        <w:spacing w:line="276" w:lineRule="auto"/>
-        <w:jc w:val="both"/>
-        <w:rPr>
-          <w:sz w:val="24"/>
-          <w:szCs w:val="24"/>
-        </w:rPr>
-      </w:pPr>
-      <w:r>
-        <w:rPr>
-          <w:sz w:val="24"/>
-          <w:szCs w:val="24"/>
-        </w:rPr>
-        <w:t>Automation Testing.</w:t>
-      </w:r>
-    </w:p>
-    <w:p>
-      <w:pPr>
-        <w:pStyle w:val="ListParagraph"/>
-        <w:numPr>
-          <w:ilvl w:val="0"/>
-          <w:numId w:val="14"/>
-        </w:numPr>
-        <w:spacing w:line="276" w:lineRule="auto"/>
-        <w:jc w:val="both"/>
-        <w:rPr>
-          <w:sz w:val="24"/>
-          <w:szCs w:val="24"/>
-        </w:rPr>
-      </w:pPr>
-      <w:r>
-        <w:rPr>
-          <w:sz w:val="24"/>
-          <w:szCs w:val="24"/>
-        </w:rPr>
-        <w:t>Smoke Testing.</w:t>
-      </w:r>
-    </w:p>
-    <w:p>
-      <w:pPr>
-        <w:pStyle w:val="ListParagraph"/>
-        <w:numPr>
-          <w:ilvl w:val="0"/>
-          <w:numId w:val="14"/>
-        </w:numPr>
-        <w:spacing w:line="276" w:lineRule="auto"/>
-        <w:jc w:val="both"/>
-        <w:rPr>
-          <w:sz w:val="24"/>
-          <w:szCs w:val="24"/>
-        </w:rPr>
-      </w:pPr>
-      <w:r>
-        <w:rPr>
-          <w:sz w:val="24"/>
-          <w:szCs w:val="24"/>
-        </w:rPr>
-        <w:t>Beta Testing</w:t>
-      </w:r>
-    </w:p>
-    <w:p>
-      <w:pPr>
-        <w:pStyle w:val="ListParagraph"/>
+        <w:t>Developer</w:t>
+      </w:r>
+    </w:p>
+    <w:p>
+      <w:pPr>
+        <w:pStyle w:val="ListParagraph"/>
+        <w:numPr>
+          <w:ilvl w:val="0"/>
+          <w:numId w:val="15"/>
+        </w:numPr>
+        <w:spacing w:line="276" w:lineRule="auto"/>
+        <w:jc w:val="both"/>
+        <w:rPr>
+          <w:sz w:val="24"/>
+          <w:szCs w:val="24"/>
+        </w:rPr>
+      </w:pPr>
+      <w:r>
+        <w:rPr>
+          <w:sz w:val="24"/>
+          <w:szCs w:val="24"/>
+        </w:rPr>
+        <w:t>QA</w:t>
+      </w:r>
+    </w:p>
+    <w:p>
+      <w:pPr>
         <w:spacing w:line="276" w:lineRule="auto"/>
         <w:jc w:val="both"/>
         <w:rPr>
@@ -3874,92 +4008,24 @@
           <w:sz w:val="40"/>
           <w:szCs w:val="40"/>
         </w:rPr>
-        <w:t>Problem/Bug Severity Classification</w:t>
-      </w:r>
-    </w:p>
-    <w:p>
-      <w:pPr>
-        <w:spacing w:line="276" w:lineRule="auto"/>
-        <w:jc w:val="both"/>
-        <w:rPr>
-          <w:sz w:val="24"/>
-          <w:szCs w:val="24"/>
-        </w:rPr>
-      </w:pPr>
-      <w:r>
-        <w:rPr>
-          <w:sz w:val="24"/>
-          <w:szCs w:val="24"/>
-        </w:rPr>
-        <w:t>The identified severity for each problem implies a general reward for resolving it, and a general risk for not addressing it, in the current release.</w:t>
-      </w:r>
-    </w:p>
-    <w:p>
-      <w:pPr>
-        <w:spacing w:line="276" w:lineRule="auto"/>
-        <w:jc w:val="both"/>
-        <w:rPr>
-          <w:sz w:val="24"/>
-          <w:szCs w:val="24"/>
-        </w:rPr>
-      </w:pPr>
-      <w:r>
-        <w:rPr>
-          <w:sz w:val="24"/>
-          <w:szCs w:val="24"/>
-        </w:rPr>
-        <w:t>Severity 1 - Crash or High-impact problems that often prevent a user/host from correctly completing an experience/booking.</w:t>
-      </w:r>
-    </w:p>
-    <w:p>
-      <w:pPr>
-        <w:spacing w:line="276" w:lineRule="auto"/>
-        <w:jc w:val="both"/>
-        <w:rPr>
-          <w:sz w:val="24"/>
-          <w:szCs w:val="24"/>
-        </w:rPr>
-      </w:pPr>
-      <w:r>
-        <w:rPr>
-          <w:sz w:val="24"/>
-          <w:szCs w:val="24"/>
-        </w:rPr>
-        <w:t>Severity 2 - Moderate to high-frequency problems with the functionality/UI or UX impact</w:t>
-      </w:r>
-    </w:p>
-    <w:p>
-      <w:pPr>
-        <w:spacing w:line="276" w:lineRule="auto"/>
-        <w:jc w:val="both"/>
-        <w:rPr>
-          <w:sz w:val="24"/>
-          <w:szCs w:val="24"/>
-        </w:rPr>
-      </w:pPr>
-      <w:r>
-        <w:rPr>
-          <w:sz w:val="24"/>
-          <w:szCs w:val="24"/>
-        </w:rPr>
-        <w:t>Severity 3 - Either moderate problems with low frequency or low problems with moderate Frequency; these are minor annoyance problems faced by several participants.</w:t>
-      </w:r>
-    </w:p>
-    <w:p>
-      <w:pPr>
-        <w:spacing w:line="276" w:lineRule="auto"/>
-        <w:jc w:val="both"/>
-        <w:rPr>
-          <w:sz w:val="24"/>
-          <w:szCs w:val="24"/>
-        </w:rPr>
-      </w:pPr>
-      <w:r>
-        <w:rPr>
-          <w:sz w:val="24"/>
-          <w:szCs w:val="24"/>
-        </w:rPr>
-        <w:t>Severity 4 - Low-impact problems faced by few participants; there is a low risk of not resolving these problems. The reward for resolution is typically exhibited in increased user satisfaction.</w:t>
+        <w:t>Pass/Fail Criteria</w:t>
+      </w:r>
+    </w:p>
+    <w:p>
+      <w:pPr>
+        <w:spacing w:line="276" w:lineRule="auto"/>
+        <w:jc w:val="both"/>
+        <w:rPr>
+          <w:sz w:val="24"/>
+          <w:szCs w:val="24"/>
+        </w:rPr>
+      </w:pPr>
+      <w:r>
+        <w:rPr>
+          <w:sz w:val="24"/>
+          <w:szCs w:val="24"/>
+        </w:rPr>
+        <w:t>Pass or fail for the scenario is mentioned in the scenario as an expected. If it’s not match with expected, then the scenario must be failed and it’s matched then the scenario will be pass.</w:t>
       </w:r>
     </w:p>
     <w:p>
@@ -3990,118 +4056,24 @@
           <w:sz w:val="40"/>
           <w:szCs w:val="40"/>
         </w:rPr>
-        <w:t>Test Resource</w:t>
-      </w:r>
-    </w:p>
-    <w:p>
-      <w:pPr>
-        <w:pStyle w:val="ListParagraph"/>
-        <w:numPr>
-          <w:ilvl w:val="0"/>
-          <w:numId w:val="15"/>
-        </w:numPr>
-        <w:spacing w:line="276" w:lineRule="auto"/>
-        <w:jc w:val="both"/>
-        <w:rPr>
-          <w:sz w:val="24"/>
-          <w:szCs w:val="24"/>
-        </w:rPr>
-      </w:pPr>
-      <w:r>
-        <w:rPr>
-          <w:sz w:val="24"/>
-          <w:szCs w:val="24"/>
-        </w:rPr>
-        <w:t>Business User</w:t>
-      </w:r>
-    </w:p>
-    <w:p>
-      <w:pPr>
-        <w:pStyle w:val="ListParagraph"/>
-        <w:numPr>
-          <w:ilvl w:val="0"/>
-          <w:numId w:val="15"/>
-        </w:numPr>
-        <w:spacing w:line="276" w:lineRule="auto"/>
-        <w:jc w:val="both"/>
-        <w:rPr>
-          <w:sz w:val="24"/>
-          <w:szCs w:val="24"/>
-        </w:rPr>
-      </w:pPr>
-      <w:r>
-        <w:rPr>
-          <w:sz w:val="24"/>
-          <w:szCs w:val="24"/>
-        </w:rPr>
-        <w:t>Project Manager (PM)</w:t>
-      </w:r>
-    </w:p>
-    <w:p>
-      <w:pPr>
-        <w:pStyle w:val="ListParagraph"/>
-        <w:numPr>
-          <w:ilvl w:val="0"/>
-          <w:numId w:val="15"/>
-        </w:numPr>
-        <w:spacing w:line="276" w:lineRule="auto"/>
-        <w:jc w:val="both"/>
-        <w:rPr>
-          <w:sz w:val="24"/>
-          <w:szCs w:val="24"/>
-        </w:rPr>
-      </w:pPr>
-      <w:r>
-        <w:rPr>
-          <w:sz w:val="24"/>
-          <w:szCs w:val="24"/>
-        </w:rPr>
-        <w:t>PMO (Project Management Office)</w:t>
-      </w:r>
-    </w:p>
-    <w:p>
-      <w:pPr>
-        <w:pStyle w:val="ListParagraph"/>
-        <w:numPr>
-          <w:ilvl w:val="0"/>
-          <w:numId w:val="15"/>
-        </w:numPr>
-        <w:spacing w:line="276" w:lineRule="auto"/>
-        <w:jc w:val="both"/>
-        <w:rPr>
-          <w:sz w:val="24"/>
-          <w:szCs w:val="24"/>
-        </w:rPr>
-      </w:pPr>
-      <w:r>
-        <w:rPr>
-          <w:sz w:val="24"/>
-          <w:szCs w:val="24"/>
-        </w:rPr>
-        <w:lastRenderedPageBreak/>
-        <w:t>Developer</w:t>
-      </w:r>
-    </w:p>
-    <w:p>
-      <w:pPr>
-        <w:pStyle w:val="ListParagraph"/>
-        <w:numPr>
-          <w:ilvl w:val="0"/>
-          <w:numId w:val="15"/>
-        </w:numPr>
-        <w:spacing w:line="276" w:lineRule="auto"/>
-        <w:jc w:val="both"/>
-        <w:rPr>
-          <w:sz w:val="24"/>
-          <w:szCs w:val="24"/>
-        </w:rPr>
-      </w:pPr>
-      <w:r>
-        <w:rPr>
-          <w:sz w:val="24"/>
-          <w:szCs w:val="24"/>
-        </w:rPr>
-        <w:t>QA</w:t>
+        <w:t>Environment</w:t>
+      </w:r>
+    </w:p>
+    <w:p>
+      <w:pPr>
+        <w:spacing w:line="276" w:lineRule="auto"/>
+        <w:jc w:val="both"/>
+        <w:rPr>
+          <w:sz w:val="24"/>
+          <w:szCs w:val="24"/>
+        </w:rPr>
+      </w:pPr>
+      <w:r>
+        <w:rPr>
+          <w:sz w:val="24"/>
+          <w:szCs w:val="24"/>
+        </w:rPr>
+        <w:t>Start testing on a staging server once a certain level is achieved, then move to Production and give the final approval at Production. All the experiments should be performed at staging. Testing data must be private at Production.</w:t>
       </w:r>
     </w:p>
     <w:p>
@@ -4132,25 +4104,60 @@
           <w:sz w:val="40"/>
           <w:szCs w:val="40"/>
         </w:rPr>
-        <w:t>Pass/Fail Criteria</w:t>
-      </w:r>
-    </w:p>
-    <w:p>
-      <w:pPr>
-        <w:spacing w:line="276" w:lineRule="auto"/>
-        <w:jc w:val="both"/>
-        <w:rPr>
-          <w:sz w:val="24"/>
-          <w:szCs w:val="24"/>
-        </w:rPr>
-      </w:pPr>
-      <w:r>
-        <w:rPr>
-          <w:sz w:val="24"/>
-          <w:szCs w:val="24"/>
-        </w:rPr>
-        <w:t>Pass or fail for the scenario is mentioned in the scenario as an expected. If it’s not match with expected, then the scenario must be failed and it’s matched then the scenario will be pass.</w:t>
-      </w:r>
+        <w:t>Test Case and Test Scenario</w:t>
+      </w:r>
+    </w:p>
+    <w:p>
+      <w:pPr>
+        <w:spacing w:line="276" w:lineRule="auto"/>
+        <w:jc w:val="both"/>
+        <w:rPr>
+          <w:sz w:val="24"/>
+          <w:szCs w:val="24"/>
+        </w:rPr>
+      </w:pPr>
+      <w:r>
+        <w:rPr>
+          <w:sz w:val="24"/>
+          <w:szCs w:val="24"/>
+        </w:rPr>
+        <w:t xml:space="preserve">The test case and scenario will </w:t>
+      </w:r>
+      <w:r>
+        <w:rPr>
+          <w:sz w:val="24"/>
+          <w:szCs w:val="24"/>
+        </w:rPr>
+        <w:t>attach</w:t>
+      </w:r>
+      <w:r>
+        <w:rPr>
+          <w:sz w:val="24"/>
+          <w:szCs w:val="24"/>
+        </w:rPr>
+        <w:t xml:space="preserve"> in this </w:t>
+      </w:r>
+      <w:r>
+        <w:rPr>
+          <w:sz w:val="24"/>
+          <w:szCs w:val="24"/>
+        </w:rPr>
+        <w:t>online file</w:t>
+      </w:r>
+    </w:p>
+    <w:p>
+      <w:pPr>
+        <w:spacing w:line="276" w:lineRule="auto"/>
+        <w:jc w:val="both"/>
+      </w:pPr>
+      <w:hyperlink r:id="rId5" w:history="1">
+        <w:r>
+          <w:rPr>
+            <w:rStyle w:val="Hyperlink"/>
+          </w:rPr>
+          <w:t>https://docs.google.com/spreadsheets/d/1Lkm7pxkLaTMpH5nbwsyOixa1owY76AP7ZTjPxU4ldlk/edit?usp=sharing</w:t>
+        </w:r>
+      </w:hyperlink>
     </w:p>
     <w:p>
       <w:pPr>
@@ -4180,24 +4187,24 @@
           <w:sz w:val="40"/>
           <w:szCs w:val="40"/>
         </w:rPr>
-        <w:t>Environment</w:t>
-      </w:r>
-    </w:p>
-    <w:p>
-      <w:pPr>
-        <w:spacing w:line="276" w:lineRule="auto"/>
-        <w:jc w:val="both"/>
-        <w:rPr>
-          <w:sz w:val="24"/>
-          <w:szCs w:val="24"/>
-        </w:rPr>
-      </w:pPr>
-      <w:r>
-        <w:rPr>
-          <w:sz w:val="24"/>
-          <w:szCs w:val="24"/>
-        </w:rPr>
-        <w:t>Start testing on a staging server once a certain level is achieved, then move to Production and give the final approval at Production. All the experiments should be performed at staging. Testing data must be private at Production.</w:t>
+        <w:t>Tools and Defect Tracking</w:t>
+      </w:r>
+    </w:p>
+    <w:p>
+      <w:pPr>
+        <w:spacing w:line="276" w:lineRule="auto"/>
+        <w:jc w:val="both"/>
+        <w:rPr>
+          <w:sz w:val="24"/>
+          <w:szCs w:val="24"/>
+        </w:rPr>
+      </w:pPr>
+      <w:r>
+        <w:rPr>
+          <w:sz w:val="24"/>
+          <w:szCs w:val="24"/>
+        </w:rPr>
+        <w:t>Jira will be used for defect reporting and issue bugs/defects management and traceability.</w:t>
       </w:r>
     </w:p>
     <w:p>
@@ -4228,59 +4235,25 @@
           <w:sz w:val="40"/>
           <w:szCs w:val="40"/>
         </w:rPr>
-        <w:t>Test Case and Test Scenario</w:t>
-      </w:r>
-    </w:p>
-    <w:p>
-      <w:pPr>
-        <w:spacing w:line="276" w:lineRule="auto"/>
-        <w:jc w:val="both"/>
-        <w:rPr>
-          <w:sz w:val="24"/>
-          <w:szCs w:val="24"/>
-        </w:rPr>
-      </w:pPr>
-      <w:r>
-        <w:rPr>
-          <w:sz w:val="24"/>
-          <w:szCs w:val="24"/>
-        </w:rPr>
-        <w:t xml:space="preserve">The test case and scenario will </w:t>
-      </w:r>
-      <w:r>
-        <w:rPr>
-          <w:sz w:val="24"/>
-          <w:szCs w:val="24"/>
-        </w:rPr>
-        <w:t>attach</w:t>
-      </w:r>
-      <w:r>
-        <w:rPr>
-          <w:sz w:val="24"/>
-          <w:szCs w:val="24"/>
-        </w:rPr>
-        <w:t xml:space="preserve"> in this file</w:t>
-      </w:r>
-    </w:p>
-    <w:p>
-      <w:pPr>
-        <w:spacing w:line="276" w:lineRule="auto"/>
-        <w:jc w:val="both"/>
-        <w:rPr>
-          <w:sz w:val="24"/>
-          <w:szCs w:val="24"/>
-        </w:rPr>
-      </w:pPr>
-      <w:hyperlink r:id="rId5" w:history="1">
-        <w:r>
-          <w:rPr>
-            <w:rStyle w:val="Hyperlink"/>
-            <w:sz w:val="24"/>
-            <w:szCs w:val="24"/>
-          </w:rPr>
-          <w:t>Test Scenario - Viebiyanty.xlsx</w:t>
-        </w:r>
-      </w:hyperlink>
+        <w:t>Final Test Report</w:t>
+      </w:r>
+    </w:p>
+    <w:p>
+      <w:pPr>
+        <w:spacing w:line="276" w:lineRule="auto"/>
+        <w:jc w:val="both"/>
+        <w:rPr>
+          <w:sz w:val="24"/>
+          <w:szCs w:val="24"/>
+        </w:rPr>
+      </w:pPr>
+      <w:r>
+        <w:rPr>
+          <w:sz w:val="24"/>
+          <w:szCs w:val="24"/>
+        </w:rPr>
+        <w:t>Test closure reports shall be generated for each testing phase as the testing phase gets completed.</w:t>
+      </w:r>
     </w:p>
     <w:p>
       <w:pPr>
@@ -4310,102 +4283,6 @@
           <w:sz w:val="40"/>
           <w:szCs w:val="40"/>
         </w:rPr>
-        <w:t>Tools and Defect Tracking</w:t>
-      </w:r>
-    </w:p>
-    <w:p>
-      <w:pPr>
-        <w:spacing w:line="276" w:lineRule="auto"/>
-        <w:jc w:val="both"/>
-        <w:rPr>
-          <w:sz w:val="24"/>
-          <w:szCs w:val="24"/>
-        </w:rPr>
-      </w:pPr>
-      <w:r>
-        <w:rPr>
-          <w:sz w:val="24"/>
-          <w:szCs w:val="24"/>
-        </w:rPr>
-        <w:t>Jira will be used for defect reporting and issue bugs/defects management and traceability.</w:t>
-      </w:r>
-    </w:p>
-    <w:p>
-      <w:pPr>
-        <w:spacing w:line="276" w:lineRule="auto"/>
-        <w:jc w:val="both"/>
-        <w:rPr>
-          <w:sz w:val="24"/>
-          <w:szCs w:val="24"/>
-        </w:rPr>
-      </w:pPr>
-    </w:p>
-    <w:p>
-      <w:pPr>
-        <w:spacing w:line="276" w:lineRule="auto"/>
-        <w:jc w:val="both"/>
-        <w:rPr>
-          <w:b/>
-          <w:bCs/>
-          <w:sz w:val="40"/>
-          <w:szCs w:val="40"/>
-        </w:rPr>
-      </w:pPr>
-      <w:r>
-        <w:rPr>
-          <w:b/>
-          <w:bCs/>
-          <w:sz w:val="40"/>
-          <w:szCs w:val="40"/>
-        </w:rPr>
-        <w:t>Final Test Report</w:t>
-      </w:r>
-    </w:p>
-    <w:p>
-      <w:pPr>
-        <w:spacing w:line="276" w:lineRule="auto"/>
-        <w:jc w:val="both"/>
-        <w:rPr>
-          <w:sz w:val="24"/>
-          <w:szCs w:val="24"/>
-        </w:rPr>
-      </w:pPr>
-      <w:r>
-        <w:rPr>
-          <w:sz w:val="24"/>
-          <w:szCs w:val="24"/>
-        </w:rPr>
-        <w:t>Test closure reports shall be generated for each testing phase as the testing phase gets completed.</w:t>
-      </w:r>
-    </w:p>
-    <w:p>
-      <w:pPr>
-        <w:spacing w:line="276" w:lineRule="auto"/>
-        <w:jc w:val="both"/>
-        <w:rPr>
-          <w:sz w:val="24"/>
-          <w:szCs w:val="24"/>
-        </w:rPr>
-      </w:pPr>
-    </w:p>
-    <w:p>
-      <w:pPr>
-        <w:spacing w:line="276" w:lineRule="auto"/>
-        <w:jc w:val="both"/>
-        <w:rPr>
-          <w:b/>
-          <w:bCs/>
-          <w:sz w:val="40"/>
-          <w:szCs w:val="40"/>
-        </w:rPr>
-      </w:pPr>
-      <w:r>
-        <w:rPr>
-          <w:b/>
-          <w:bCs/>
-          <w:sz w:val="40"/>
-          <w:szCs w:val="40"/>
-        </w:rPr>
         <w:t>Exit Criteria</w:t>
       </w:r>
     </w:p>
@@ -4423,6 +4300,7 @@
           <w:sz w:val="24"/>
           <w:szCs w:val="24"/>
         </w:rPr>
+        <w:lastRenderedPageBreak/>
         <w:t>All the test cases and test scenarios must be passed. Every user must get the music recommendation as per their interests.</w:t>
       </w:r>
     </w:p>
@@ -6730,6 +6608,18 @@
       <w:shd w:val="clear" w:color="auto" w:fill="E1DFDD"/>
     </w:rPr>
   </w:style>
+  <w:style w:type="character" w:styleId="FollowedHyperlink">
+    <w:name w:val="FollowedHyperlink"/>
+    <w:basedOn w:val="DefaultParagraphFont"/>
+    <w:uiPriority w:val="99"/>
+    <w:semiHidden/>
+    <w:unhideWhenUsed/>
+    <w:rsid w:val="005262D1"/>
+    <w:rPr>
+      <w:color w:val="954F72" w:themeColor="followedHyperlink"/>
+      <w:u w:val="single"/>
+    </w:rPr>
+  </w:style>
 </w:styles>
 </file>
 

</xml_diff>